<commit_message>
uprava dokumentace, doplneni schemat o katualni soucastky
</commit_message>
<xml_diff>
--- a/Modules/PowerSupply/LION2CELL01D/DOC/SRC/LION2CELL01D.docx
+++ b/Modules/PowerSupply/LION2CELL01D/DOC/SRC/LION2CELL01D.docx
@@ -76,9 +76,9 @@
         </w:rPr>
         <w:drawing>
           <wp:inline distT="0" distB="0" distL="0" distR="0">
-            <wp:extent cx="2837647" cy="2160000"/>
+            <wp:extent cx="2877012" cy="2160000"/>
             <wp:effectExtent l="0" t="0" r="0" b="0"/>
-            <wp:docPr id="2" name="Obrázek 2"/>
+            <wp:docPr id="1" name="Obrázek 1"/>
             <wp:cNvGraphicFramePr>
               <a:graphicFrameLocks xmlns:a="http://schemas.openxmlformats.org/drawingml/2006/main" noChangeAspect="1"/>
             </wp:cNvGraphicFramePr>
@@ -107,7 +107,7 @@
                   <pic:spPr bwMode="auto">
                     <a:xfrm>
                       <a:off x="0" y="0"/>
-                      <a:ext cx="2837647" cy="2160000"/>
+                      <a:ext cx="2877012" cy="2160000"/>
                     </a:xfrm>
                     <a:prstGeom prst="rect">
                       <a:avLst/>
@@ -844,31 +844,7 @@
             <w:rPr>
               <w:rFonts w:ascii="Cambria Math" w:hAnsi="Cambria Math"/>
             </w:rPr>
-            <m:t>*(</m:t>
-          </m:r>
-          <m:r>
-            <w:rPr>
-              <w:rFonts w:ascii="Cambria Math" w:hAnsi="Cambria Math"/>
-            </w:rPr>
-            <m:t>16,5</m:t>
-          </m:r>
-          <m:r>
-            <w:rPr>
-              <w:rFonts w:ascii="Cambria Math" w:hAnsi="Cambria Math"/>
-            </w:rPr>
-            <m:t>+</m:t>
-          </m:r>
-          <m:r>
-            <w:rPr>
-              <w:rFonts w:ascii="Cambria Math" w:hAnsi="Cambria Math"/>
-            </w:rPr>
-            <m:t>140</m:t>
-          </m:r>
-          <m:r>
-            <w:rPr>
-              <w:rFonts w:ascii="Cambria Math" w:hAnsi="Cambria Math"/>
-            </w:rPr>
-            <m:t xml:space="preserve">) </m:t>
+            <m:t xml:space="preserve">*(16,5+140) </m:t>
           </m:r>
         </m:oMath>
       </m:oMathPara>
@@ -885,13 +861,7 @@
             <w:rPr>
               <w:rFonts w:ascii="Cambria Math" w:hAnsi="Cambria Math"/>
             </w:rPr>
-            <m:t>P</m:t>
-          </m:r>
-          <m:r>
-            <w:rPr>
-              <w:rFonts w:ascii="Cambria Math" w:hAnsi="Cambria Math"/>
-            </w:rPr>
-            <m:t>oměr=9484 mV</m:t>
+            <m:t>Poměr=9484 mV</m:t>
           </m:r>
         </m:oMath>
       </m:oMathPara>
@@ -908,13 +878,7 @@
             <w:rPr>
               <w:rFonts w:ascii="Cambria Math" w:hAnsi="Cambria Math"/>
             </w:rPr>
-            <m:t>Poměr=</m:t>
-          </m:r>
-          <m:r>
-            <w:rPr>
-              <w:rFonts w:ascii="Cambria Math" w:hAnsi="Cambria Math"/>
-            </w:rPr>
-            <m:t>250C</m:t>
+            <m:t>Poměr=250C</m:t>
           </m:r>
         </m:oMath>
       </m:oMathPara>
@@ -933,8 +897,6 @@
           <w:szCs w:val="28"/>
         </w:rPr>
       </w:pPr>
-      <w:bookmarkStart w:id="0" w:name="_GoBack"/>
-      <w:bookmarkEnd w:id="0"/>
       <w:r>
         <w:br w:type="page"/>
       </w:r>
@@ -949,18 +911,18 @@
         </w:rPr>
         <w:lastRenderedPageBreak/>
         <w:drawing>
-          <wp:anchor distT="0" distB="0" distL="114300" distR="114300" simplePos="0" relativeHeight="251658240" behindDoc="0" locked="0" layoutInCell="1" allowOverlap="1" wp14:anchorId="544ACC73" wp14:editId="5492374F">
+          <wp:anchor distT="0" distB="0" distL="114300" distR="114300" simplePos="0" relativeHeight="251658240" behindDoc="0" locked="0" layoutInCell="1" allowOverlap="1" wp14:anchorId="120AA175" wp14:editId="3CE0D0E2">
             <wp:simplePos x="0" y="0"/>
             <wp:positionH relativeFrom="margin">
-              <wp:posOffset>-1064260</wp:posOffset>
+              <wp:posOffset>-1028700</wp:posOffset>
             </wp:positionH>
             <wp:positionV relativeFrom="margin">
-              <wp:posOffset>1664335</wp:posOffset>
+              <wp:posOffset>1639570</wp:posOffset>
             </wp:positionV>
-            <wp:extent cx="8138795" cy="5596890"/>
-            <wp:effectExtent l="0" t="1276350" r="0" b="1261110"/>
+            <wp:extent cx="8181340" cy="5657850"/>
+            <wp:effectExtent l="0" t="1257300" r="0" b="1238250"/>
             <wp:wrapSquare wrapText="bothSides"/>
-            <wp:docPr id="4" name="Obrázek 4"/>
+            <wp:docPr id="3" name="Obrázek 3"/>
             <wp:cNvGraphicFramePr>
               <a:graphicFrameLocks xmlns:a="http://schemas.openxmlformats.org/drawingml/2006/main" noChangeAspect="1"/>
             </wp:cNvGraphicFramePr>
@@ -979,13 +941,13 @@
                         </a:ext>
                       </a:extLst>
                     </a:blip>
-                    <a:srcRect l="2988" t="4227" r="2929" b="4259"/>
+                    <a:srcRect l="3112" t="4183" r="3041" b="4022"/>
                     <a:stretch/>
                   </pic:blipFill>
                   <pic:spPr bwMode="auto">
                     <a:xfrm rot="5400000">
                       <a:off x="0" y="0"/>
-                      <a:ext cx="8138795" cy="5596890"/>
+                      <a:ext cx="8181340" cy="5657850"/>
                     </a:xfrm>
                     <a:prstGeom prst="rect">
                       <a:avLst/>
@@ -1034,9 +996,9 @@
         </w:rPr>
         <w:drawing>
           <wp:inline distT="0" distB="0" distL="0" distR="0">
-            <wp:extent cx="3836016" cy="2880000"/>
+            <wp:extent cx="3843992" cy="2880000"/>
             <wp:effectExtent l="0" t="0" r="0" b="0"/>
-            <wp:docPr id="8" name="Obrázek 8"/>
+            <wp:docPr id="6" name="Obrázek 6"/>
             <wp:cNvGraphicFramePr>
               <a:graphicFrameLocks xmlns:a="http://schemas.openxmlformats.org/drawingml/2006/main" noChangeAspect="1"/>
             </wp:cNvGraphicFramePr>
@@ -1044,13 +1006,13 @@
               <a:graphicData uri="http://schemas.openxmlformats.org/drawingml/2006/picture">
                 <pic:pic xmlns:pic="http://schemas.openxmlformats.org/drawingml/2006/picture">
                   <pic:nvPicPr>
-                    <pic:cNvPr id="0" name="Picture 3"/>
+                    <pic:cNvPr id="0" name="Picture 2"/>
                     <pic:cNvPicPr>
                       <a:picLocks noChangeAspect="1" noChangeArrowheads="1"/>
                     </pic:cNvPicPr>
                   </pic:nvPicPr>
                   <pic:blipFill>
-                    <a:blip r:embed="rId9" cstate="print">
+                    <a:blip r:embed="rId9">
                       <a:extLst>
                         <a:ext uri="{28A0092B-C50C-407E-A947-70E740481C1C}">
                           <a14:useLocalDpi xmlns:a14="http://schemas.microsoft.com/office/drawing/2010/main" val="0"/>
@@ -1065,7 +1027,7 @@
                   <pic:spPr bwMode="auto">
                     <a:xfrm>
                       <a:off x="0" y="0"/>
-                      <a:ext cx="3836016" cy="2880000"/>
+                      <a:ext cx="3843992" cy="2880000"/>
                     </a:xfrm>
                     <a:prstGeom prst="rect">
                       <a:avLst/>
@@ -1097,9 +1059,9 @@
         </w:rPr>
         <w:drawing>
           <wp:inline distT="0" distB="0" distL="0" distR="0">
-            <wp:extent cx="6267292" cy="4705350"/>
+            <wp:extent cx="6124575" cy="4591050"/>
             <wp:effectExtent l="0" t="0" r="0" b="0"/>
-            <wp:docPr id="5" name="Obrázek 5"/>
+            <wp:docPr id="9" name="Obrázek 9"/>
             <wp:cNvGraphicFramePr>
               <a:graphicFrameLocks xmlns:a="http://schemas.openxmlformats.org/drawingml/2006/main" noChangeAspect="1"/>
             </wp:cNvGraphicFramePr>
@@ -1107,7 +1069,7 @@
               <a:graphicData uri="http://schemas.openxmlformats.org/drawingml/2006/picture">
                 <pic:pic xmlns:pic="http://schemas.openxmlformats.org/drawingml/2006/picture">
                   <pic:nvPicPr>
-                    <pic:cNvPr id="0" name="Picture 2"/>
+                    <pic:cNvPr id="0" name="Picture 3"/>
                     <pic:cNvPicPr>
                       <a:picLocks noChangeAspect="1" noChangeArrowheads="1"/>
                     </pic:cNvPicPr>
@@ -1128,7 +1090,7 @@
                   <pic:spPr bwMode="auto">
                     <a:xfrm>
                       <a:off x="0" y="0"/>
-                      <a:ext cx="6271494" cy="4708505"/>
+                      <a:ext cx="6124575" cy="4591050"/>
                     </a:xfrm>
                     <a:prstGeom prst="rect">
                       <a:avLst/>
@@ -1172,8 +1134,9 @@
     </w:p>
     <w:tbl>
       <w:tblPr>
-        <w:tblW w:w="9396" w:type="dxa"/>
+        <w:tblW w:w="9703" w:type="dxa"/>
         <w:tblInd w:w="75" w:type="dxa"/>
+        <w:tblLayout w:type="fixed"/>
         <w:tblCellMar>
           <w:left w:w="70" w:type="dxa"/>
           <w:right w:w="70" w:type="dxa"/>
@@ -1181,10 +1144,10 @@
         <w:tblLook w:val="04A0" w:firstRow="1" w:lastRow="0" w:firstColumn="1" w:lastColumn="0" w:noHBand="0" w:noVBand="1"/>
       </w:tblPr>
       <w:tblGrid>
-        <w:gridCol w:w="4033"/>
-        <w:gridCol w:w="2731"/>
-        <w:gridCol w:w="2340"/>
-        <w:gridCol w:w="599"/>
+        <w:gridCol w:w="3681"/>
+        <w:gridCol w:w="2693"/>
+        <w:gridCol w:w="2552"/>
+        <w:gridCol w:w="777"/>
       </w:tblGrid>
       <w:tr>
         <w:trPr>
@@ -1192,7 +1155,7 @@
         </w:trPr>
         <w:tc>
           <w:tcPr>
-            <w:tcW w:w="3336" w:type="dxa"/>
+            <w:tcW w:w="3681" w:type="dxa"/>
             <w:tcBorders>
               <w:top w:val="single" w:sz="4" w:space="0" w:color="auto"/>
               <w:left w:val="single" w:sz="4" w:space="0" w:color="auto"/>
@@ -1231,7 +1194,7 @@
         </w:tc>
         <w:tc>
           <w:tcPr>
-            <w:tcW w:w="3033" w:type="dxa"/>
+            <w:tcW w:w="2693" w:type="dxa"/>
             <w:tcBorders>
               <w:top w:val="single" w:sz="4" w:space="0" w:color="auto"/>
               <w:left w:val="nil"/>
@@ -1269,7 +1232,7 @@
         </w:tc>
         <w:tc>
           <w:tcPr>
-            <w:tcW w:w="2457" w:type="dxa"/>
+            <w:tcW w:w="2552" w:type="dxa"/>
             <w:tcBorders>
               <w:top w:val="single" w:sz="4" w:space="0" w:color="auto"/>
               <w:left w:val="nil"/>
@@ -1307,7 +1270,7 @@
         </w:tc>
         <w:tc>
           <w:tcPr>
-            <w:tcW w:w="570" w:type="dxa"/>
+            <w:tcW w:w="777" w:type="dxa"/>
             <w:tcBorders>
               <w:top w:val="single" w:sz="4" w:space="0" w:color="auto"/>
               <w:left w:val="nil"/>
@@ -1350,7 +1313,7 @@
         </w:trPr>
         <w:tc>
           <w:tcPr>
-            <w:tcW w:w="3336" w:type="dxa"/>
+            <w:tcW w:w="3681" w:type="dxa"/>
             <w:tcBorders>
               <w:top w:val="nil"/>
               <w:left w:val="single" w:sz="4" w:space="0" w:color="auto"/>
@@ -1383,7 +1346,7 @@
         </w:tc>
         <w:tc>
           <w:tcPr>
-            <w:tcW w:w="3033" w:type="dxa"/>
+            <w:tcW w:w="2693" w:type="dxa"/>
             <w:tcBorders>
               <w:top w:val="nil"/>
               <w:left w:val="nil"/>
@@ -1417,7 +1380,7 @@
         </w:tc>
         <w:tc>
           <w:tcPr>
-            <w:tcW w:w="2457" w:type="dxa"/>
+            <w:tcW w:w="2552" w:type="dxa"/>
             <w:tcBorders>
               <w:top w:val="nil"/>
               <w:left w:val="nil"/>
@@ -1451,7 +1414,7 @@
         </w:tc>
         <w:tc>
           <w:tcPr>
-            <w:tcW w:w="570" w:type="dxa"/>
+            <w:tcW w:w="777" w:type="dxa"/>
             <w:tcBorders>
               <w:top w:val="nil"/>
               <w:left w:val="nil"/>
@@ -1491,7 +1454,7 @@
         </w:trPr>
         <w:tc>
           <w:tcPr>
-            <w:tcW w:w="3336" w:type="dxa"/>
+            <w:tcW w:w="3681" w:type="dxa"/>
             <w:tcBorders>
               <w:top w:val="nil"/>
               <w:left w:val="single" w:sz="4" w:space="0" w:color="auto"/>
@@ -1524,7 +1487,7 @@
         </w:tc>
         <w:tc>
           <w:tcPr>
-            <w:tcW w:w="3033" w:type="dxa"/>
+            <w:tcW w:w="2693" w:type="dxa"/>
             <w:tcBorders>
               <w:top w:val="nil"/>
               <w:left w:val="nil"/>
@@ -1558,7 +1521,7 @@
         </w:tc>
         <w:tc>
           <w:tcPr>
-            <w:tcW w:w="2457" w:type="dxa"/>
+            <w:tcW w:w="2552" w:type="dxa"/>
             <w:tcBorders>
               <w:top w:val="nil"/>
               <w:left w:val="nil"/>
@@ -1592,7 +1555,7 @@
         </w:tc>
         <w:tc>
           <w:tcPr>
-            <w:tcW w:w="570" w:type="dxa"/>
+            <w:tcW w:w="777" w:type="dxa"/>
             <w:tcBorders>
               <w:top w:val="nil"/>
               <w:left w:val="nil"/>
@@ -1632,7 +1595,7 @@
         </w:trPr>
         <w:tc>
           <w:tcPr>
-            <w:tcW w:w="3336" w:type="dxa"/>
+            <w:tcW w:w="3681" w:type="dxa"/>
             <w:tcBorders>
               <w:top w:val="nil"/>
               <w:left w:val="single" w:sz="4" w:space="0" w:color="auto"/>
@@ -1665,7 +1628,7 @@
         </w:tc>
         <w:tc>
           <w:tcPr>
-            <w:tcW w:w="3033" w:type="dxa"/>
+            <w:tcW w:w="2693" w:type="dxa"/>
             <w:tcBorders>
               <w:top w:val="nil"/>
               <w:left w:val="nil"/>
@@ -1699,7 +1662,7 @@
         </w:tc>
         <w:tc>
           <w:tcPr>
-            <w:tcW w:w="2457" w:type="dxa"/>
+            <w:tcW w:w="2552" w:type="dxa"/>
             <w:tcBorders>
               <w:top w:val="nil"/>
               <w:left w:val="nil"/>
@@ -1735,7 +1698,7 @@
         </w:tc>
         <w:tc>
           <w:tcPr>
-            <w:tcW w:w="570" w:type="dxa"/>
+            <w:tcW w:w="777" w:type="dxa"/>
             <w:tcBorders>
               <w:top w:val="nil"/>
               <w:left w:val="nil"/>
@@ -1775,7 +1738,7 @@
         </w:trPr>
         <w:tc>
           <w:tcPr>
-            <w:tcW w:w="3336" w:type="dxa"/>
+            <w:tcW w:w="3681" w:type="dxa"/>
             <w:tcBorders>
               <w:top w:val="nil"/>
               <w:left w:val="single" w:sz="4" w:space="0" w:color="auto"/>
@@ -1808,7 +1771,7 @@
         </w:tc>
         <w:tc>
           <w:tcPr>
-            <w:tcW w:w="3033" w:type="dxa"/>
+            <w:tcW w:w="2693" w:type="dxa"/>
             <w:tcBorders>
               <w:top w:val="nil"/>
               <w:left w:val="nil"/>
@@ -1842,7 +1805,7 @@
         </w:tc>
         <w:tc>
           <w:tcPr>
-            <w:tcW w:w="2457" w:type="dxa"/>
+            <w:tcW w:w="2552" w:type="dxa"/>
             <w:tcBorders>
               <w:top w:val="nil"/>
               <w:left w:val="nil"/>
@@ -1876,7 +1839,7 @@
         </w:tc>
         <w:tc>
           <w:tcPr>
-            <w:tcW w:w="570" w:type="dxa"/>
+            <w:tcW w:w="777" w:type="dxa"/>
             <w:tcBorders>
               <w:top w:val="nil"/>
               <w:left w:val="nil"/>
@@ -1916,7 +1879,7 @@
         </w:trPr>
         <w:tc>
           <w:tcPr>
-            <w:tcW w:w="3336" w:type="dxa"/>
+            <w:tcW w:w="3681" w:type="dxa"/>
             <w:tcBorders>
               <w:top w:val="nil"/>
               <w:left w:val="single" w:sz="4" w:space="0" w:color="auto"/>
@@ -1949,7 +1912,7 @@
         </w:tc>
         <w:tc>
           <w:tcPr>
-            <w:tcW w:w="3033" w:type="dxa"/>
+            <w:tcW w:w="2693" w:type="dxa"/>
             <w:tcBorders>
               <w:top w:val="nil"/>
               <w:left w:val="nil"/>
@@ -1983,7 +1946,7 @@
         </w:tc>
         <w:tc>
           <w:tcPr>
-            <w:tcW w:w="2457" w:type="dxa"/>
+            <w:tcW w:w="2552" w:type="dxa"/>
             <w:tcBorders>
               <w:top w:val="nil"/>
               <w:left w:val="nil"/>
@@ -2017,7 +1980,7 @@
         </w:tc>
         <w:tc>
           <w:tcPr>
-            <w:tcW w:w="570" w:type="dxa"/>
+            <w:tcW w:w="777" w:type="dxa"/>
             <w:tcBorders>
               <w:top w:val="nil"/>
               <w:left w:val="nil"/>
@@ -2057,7 +2020,7 @@
         </w:trPr>
         <w:tc>
           <w:tcPr>
-            <w:tcW w:w="3336" w:type="dxa"/>
+            <w:tcW w:w="3681" w:type="dxa"/>
             <w:tcBorders>
               <w:top w:val="nil"/>
               <w:left w:val="single" w:sz="4" w:space="0" w:color="auto"/>
@@ -2090,7 +2053,7 @@
         </w:tc>
         <w:tc>
           <w:tcPr>
-            <w:tcW w:w="3033" w:type="dxa"/>
+            <w:tcW w:w="2693" w:type="dxa"/>
             <w:tcBorders>
               <w:top w:val="nil"/>
               <w:left w:val="nil"/>
@@ -2124,7 +2087,7 @@
         </w:tc>
         <w:tc>
           <w:tcPr>
-            <w:tcW w:w="2457" w:type="dxa"/>
+            <w:tcW w:w="2552" w:type="dxa"/>
             <w:tcBorders>
               <w:top w:val="nil"/>
               <w:left w:val="nil"/>
@@ -2158,7 +2121,7 @@
         </w:tc>
         <w:tc>
           <w:tcPr>
-            <w:tcW w:w="570" w:type="dxa"/>
+            <w:tcW w:w="777" w:type="dxa"/>
             <w:tcBorders>
               <w:top w:val="nil"/>
               <w:left w:val="nil"/>
@@ -2198,7 +2161,7 @@
         </w:trPr>
         <w:tc>
           <w:tcPr>
-            <w:tcW w:w="3336" w:type="dxa"/>
+            <w:tcW w:w="3681" w:type="dxa"/>
             <w:tcBorders>
               <w:top w:val="nil"/>
               <w:left w:val="single" w:sz="4" w:space="0" w:color="auto"/>
@@ -2231,7 +2194,7 @@
         </w:tc>
         <w:tc>
           <w:tcPr>
-            <w:tcW w:w="3033" w:type="dxa"/>
+            <w:tcW w:w="2693" w:type="dxa"/>
             <w:tcBorders>
               <w:top w:val="nil"/>
               <w:left w:val="nil"/>
@@ -2265,7 +2228,7 @@
         </w:tc>
         <w:tc>
           <w:tcPr>
-            <w:tcW w:w="2457" w:type="dxa"/>
+            <w:tcW w:w="2552" w:type="dxa"/>
             <w:tcBorders>
               <w:top w:val="nil"/>
               <w:left w:val="nil"/>
@@ -2299,7 +2262,7 @@
         </w:tc>
         <w:tc>
           <w:tcPr>
-            <w:tcW w:w="570" w:type="dxa"/>
+            <w:tcW w:w="777" w:type="dxa"/>
             <w:tcBorders>
               <w:top w:val="nil"/>
               <w:left w:val="nil"/>
@@ -2339,7 +2302,7 @@
         </w:trPr>
         <w:tc>
           <w:tcPr>
-            <w:tcW w:w="3336" w:type="dxa"/>
+            <w:tcW w:w="3681" w:type="dxa"/>
             <w:tcBorders>
               <w:top w:val="nil"/>
               <w:left w:val="single" w:sz="4" w:space="0" w:color="auto"/>
@@ -2374,7 +2337,7 @@
         </w:tc>
         <w:tc>
           <w:tcPr>
-            <w:tcW w:w="3033" w:type="dxa"/>
+            <w:tcW w:w="2693" w:type="dxa"/>
             <w:tcBorders>
               <w:top w:val="nil"/>
               <w:left w:val="nil"/>
@@ -2408,7 +2371,7 @@
         </w:tc>
         <w:tc>
           <w:tcPr>
-            <w:tcW w:w="2457" w:type="dxa"/>
+            <w:tcW w:w="2552" w:type="dxa"/>
             <w:tcBorders>
               <w:top w:val="nil"/>
               <w:left w:val="nil"/>
@@ -2444,7 +2407,7 @@
         </w:tc>
         <w:tc>
           <w:tcPr>
-            <w:tcW w:w="570" w:type="dxa"/>
+            <w:tcW w:w="777" w:type="dxa"/>
             <w:tcBorders>
               <w:top w:val="nil"/>
               <w:left w:val="nil"/>
@@ -2484,7 +2447,7 @@
         </w:trPr>
         <w:tc>
           <w:tcPr>
-            <w:tcW w:w="3336" w:type="dxa"/>
+            <w:tcW w:w="3681" w:type="dxa"/>
             <w:tcBorders>
               <w:top w:val="nil"/>
               <w:left w:val="single" w:sz="4" w:space="0" w:color="auto"/>
@@ -2517,7 +2480,7 @@
         </w:tc>
         <w:tc>
           <w:tcPr>
-            <w:tcW w:w="3033" w:type="dxa"/>
+            <w:tcW w:w="2693" w:type="dxa"/>
             <w:tcBorders>
               <w:top w:val="nil"/>
               <w:left w:val="nil"/>
@@ -2551,7 +2514,7 @@
         </w:tc>
         <w:tc>
           <w:tcPr>
-            <w:tcW w:w="2457" w:type="dxa"/>
+            <w:tcW w:w="2552" w:type="dxa"/>
             <w:tcBorders>
               <w:top w:val="nil"/>
               <w:left w:val="nil"/>
@@ -2585,7 +2548,7 @@
         </w:tc>
         <w:tc>
           <w:tcPr>
-            <w:tcW w:w="570" w:type="dxa"/>
+            <w:tcW w:w="777" w:type="dxa"/>
             <w:tcBorders>
               <w:top w:val="nil"/>
               <w:left w:val="nil"/>
@@ -2625,7 +2588,7 @@
         </w:trPr>
         <w:tc>
           <w:tcPr>
-            <w:tcW w:w="3336" w:type="dxa"/>
+            <w:tcW w:w="3681" w:type="dxa"/>
             <w:tcBorders>
               <w:top w:val="nil"/>
               <w:left w:val="single" w:sz="4" w:space="0" w:color="auto"/>
@@ -2652,13 +2615,13 @@
                 <w:sz w:val="22"/>
                 <w:szCs w:val="22"/>
               </w:rPr>
-              <w:t>J2,J3,J4,J5,J6,J10,J11,J12,J14</w:t>
-            </w:r>
-          </w:p>
-        </w:tc>
-        <w:tc>
-          <w:tcPr>
-            <w:tcW w:w="3033" w:type="dxa"/>
+              <w:t>J2,J3,J5,J6,J10,J11,J12,J14</w:t>
+            </w:r>
+          </w:p>
+        </w:tc>
+        <w:tc>
+          <w:tcPr>
+            <w:tcW w:w="2693" w:type="dxa"/>
             <w:tcBorders>
               <w:top w:val="nil"/>
               <w:left w:val="nil"/>
@@ -2692,7 +2655,7 @@
         </w:tc>
         <w:tc>
           <w:tcPr>
-            <w:tcW w:w="2457" w:type="dxa"/>
+            <w:tcW w:w="2552" w:type="dxa"/>
             <w:tcBorders>
               <w:top w:val="nil"/>
               <w:left w:val="nil"/>
@@ -2726,7 +2689,7 @@
         </w:tc>
         <w:tc>
           <w:tcPr>
-            <w:tcW w:w="570" w:type="dxa"/>
+            <w:tcW w:w="777" w:type="dxa"/>
             <w:tcBorders>
               <w:top w:val="nil"/>
               <w:left w:val="nil"/>
@@ -2755,7 +2718,7 @@
                 <w:sz w:val="22"/>
                 <w:szCs w:val="22"/>
               </w:rPr>
-              <w:t>9</w:t>
+              <w:t>8</w:t>
             </w:r>
           </w:p>
         </w:tc>
@@ -2766,7 +2729,7 @@
         </w:trPr>
         <w:tc>
           <w:tcPr>
-            <w:tcW w:w="3336" w:type="dxa"/>
+            <w:tcW w:w="3681" w:type="dxa"/>
             <w:tcBorders>
               <w:top w:val="nil"/>
               <w:left w:val="single" w:sz="4" w:space="0" w:color="auto"/>
@@ -2793,81 +2756,81 @@
                 <w:sz w:val="22"/>
                 <w:szCs w:val="22"/>
               </w:rPr>
-              <w:t>J8,J9</w:t>
-            </w:r>
-          </w:p>
-        </w:tc>
-        <w:tc>
-          <w:tcPr>
-            <w:tcW w:w="3033" w:type="dxa"/>
-            <w:tcBorders>
-              <w:top w:val="nil"/>
-              <w:left w:val="nil"/>
-              <w:bottom w:val="single" w:sz="4" w:space="0" w:color="auto"/>
-              <w:right w:val="single" w:sz="4" w:space="0" w:color="auto"/>
-            </w:tcBorders>
-            <w:shd w:val="clear" w:color="auto" w:fill="auto"/>
-            <w:noWrap/>
-            <w:vAlign w:val="center"/>
-            <w:hideMark/>
-          </w:tcPr>
-          <w:p>
-            <w:pPr>
-              <w:keepLines w:val="0"/>
-              <w:spacing w:before="0" w:after="0"/>
-              <w:rPr>
-                <w:color w:val="000000"/>
-                <w:sz w:val="22"/>
-                <w:szCs w:val="22"/>
-              </w:rPr>
-            </w:pPr>
-            <w:r>
-              <w:rPr>
-                <w:color w:val="000000"/>
-                <w:sz w:val="22"/>
-                <w:szCs w:val="22"/>
-              </w:rPr>
-              <w:t>CONN1_1</w:t>
-            </w:r>
-          </w:p>
-        </w:tc>
-        <w:tc>
-          <w:tcPr>
-            <w:tcW w:w="2457" w:type="dxa"/>
-            <w:tcBorders>
-              <w:top w:val="nil"/>
-              <w:left w:val="nil"/>
-              <w:bottom w:val="single" w:sz="4" w:space="0" w:color="auto"/>
-              <w:right w:val="single" w:sz="4" w:space="0" w:color="auto"/>
-            </w:tcBorders>
-            <w:shd w:val="clear" w:color="auto" w:fill="auto"/>
-            <w:noWrap/>
-            <w:vAlign w:val="center"/>
-            <w:hideMark/>
-          </w:tcPr>
-          <w:p>
-            <w:pPr>
-              <w:keepLines w:val="0"/>
-              <w:spacing w:before="0" w:after="0"/>
-              <w:rPr>
-                <w:color w:val="000000"/>
-                <w:sz w:val="22"/>
-                <w:szCs w:val="22"/>
-              </w:rPr>
-            </w:pPr>
-            <w:r>
-              <w:rPr>
-                <w:color w:val="000000"/>
-                <w:sz w:val="22"/>
-                <w:szCs w:val="22"/>
-              </w:rPr>
-              <w:t>WAGO256</w:t>
-            </w:r>
-          </w:p>
-        </w:tc>
-        <w:tc>
-          <w:tcPr>
-            <w:tcW w:w="570" w:type="dxa"/>
+              <w:t>J4</w:t>
+            </w:r>
+          </w:p>
+        </w:tc>
+        <w:tc>
+          <w:tcPr>
+            <w:tcW w:w="2693" w:type="dxa"/>
+            <w:tcBorders>
+              <w:top w:val="nil"/>
+              <w:left w:val="nil"/>
+              <w:bottom w:val="single" w:sz="4" w:space="0" w:color="auto"/>
+              <w:right w:val="single" w:sz="4" w:space="0" w:color="auto"/>
+            </w:tcBorders>
+            <w:shd w:val="clear" w:color="auto" w:fill="auto"/>
+            <w:noWrap/>
+            <w:vAlign w:val="center"/>
+            <w:hideMark/>
+          </w:tcPr>
+          <w:p>
+            <w:pPr>
+              <w:keepLines w:val="0"/>
+              <w:spacing w:before="0" w:after="0"/>
+              <w:rPr>
+                <w:color w:val="000000"/>
+                <w:sz w:val="22"/>
+                <w:szCs w:val="22"/>
+              </w:rPr>
+            </w:pPr>
+            <w:r>
+              <w:rPr>
+                <w:color w:val="000000"/>
+                <w:sz w:val="22"/>
+                <w:szCs w:val="22"/>
+              </w:rPr>
+              <w:t>JUMP2_2x1</w:t>
+            </w:r>
+          </w:p>
+        </w:tc>
+        <w:tc>
+          <w:tcPr>
+            <w:tcW w:w="2552" w:type="dxa"/>
+            <w:tcBorders>
+              <w:top w:val="nil"/>
+              <w:left w:val="nil"/>
+              <w:bottom w:val="single" w:sz="4" w:space="0" w:color="auto"/>
+              <w:right w:val="single" w:sz="4" w:space="0" w:color="auto"/>
+            </w:tcBorders>
+            <w:shd w:val="clear" w:color="auto" w:fill="auto"/>
+            <w:noWrap/>
+            <w:vAlign w:val="center"/>
+            <w:hideMark/>
+          </w:tcPr>
+          <w:p>
+            <w:pPr>
+              <w:keepLines w:val="0"/>
+              <w:spacing w:before="0" w:after="0"/>
+              <w:rPr>
+                <w:color w:val="000000"/>
+                <w:sz w:val="22"/>
+                <w:szCs w:val="22"/>
+              </w:rPr>
+            </w:pPr>
+            <w:r>
+              <w:rPr>
+                <w:color w:val="000000"/>
+                <w:sz w:val="22"/>
+                <w:szCs w:val="22"/>
+              </w:rPr>
+              <w:t>Straight_1x02</w:t>
+            </w:r>
+          </w:p>
+        </w:tc>
+        <w:tc>
+          <w:tcPr>
+            <w:tcW w:w="777" w:type="dxa"/>
             <w:tcBorders>
               <w:top w:val="nil"/>
               <w:left w:val="nil"/>
@@ -2896,7 +2859,7 @@
                 <w:sz w:val="22"/>
                 <w:szCs w:val="22"/>
               </w:rPr>
-              <w:t>2</w:t>
+              <w:t>1</w:t>
             </w:r>
           </w:p>
         </w:tc>
@@ -2907,7 +2870,7 @@
         </w:trPr>
         <w:tc>
           <w:tcPr>
-            <w:tcW w:w="3336" w:type="dxa"/>
+            <w:tcW w:w="3681" w:type="dxa"/>
             <w:tcBorders>
               <w:top w:val="nil"/>
               <w:left w:val="single" w:sz="4" w:space="0" w:color="auto"/>
@@ -2934,81 +2897,81 @@
                 <w:sz w:val="22"/>
                 <w:szCs w:val="22"/>
               </w:rPr>
-              <w:t>L1</w:t>
-            </w:r>
-          </w:p>
-        </w:tc>
-        <w:tc>
-          <w:tcPr>
-            <w:tcW w:w="3033" w:type="dxa"/>
-            <w:tcBorders>
-              <w:top w:val="nil"/>
-              <w:left w:val="nil"/>
-              <w:bottom w:val="single" w:sz="4" w:space="0" w:color="auto"/>
-              <w:right w:val="single" w:sz="4" w:space="0" w:color="auto"/>
-            </w:tcBorders>
-            <w:shd w:val="clear" w:color="auto" w:fill="auto"/>
-            <w:noWrap/>
-            <w:vAlign w:val="center"/>
-            <w:hideMark/>
-          </w:tcPr>
-          <w:p>
-            <w:pPr>
-              <w:keepLines w:val="0"/>
-              <w:spacing w:before="0" w:after="0"/>
-              <w:rPr>
-                <w:color w:val="000000"/>
-                <w:sz w:val="22"/>
-                <w:szCs w:val="22"/>
-              </w:rPr>
-            </w:pPr>
-            <w:r>
-              <w:rPr>
-                <w:color w:val="000000"/>
-                <w:sz w:val="22"/>
-                <w:szCs w:val="22"/>
-              </w:rPr>
-              <w:t>DE1205-10</w:t>
-            </w:r>
-          </w:p>
-        </w:tc>
-        <w:tc>
-          <w:tcPr>
-            <w:tcW w:w="2457" w:type="dxa"/>
-            <w:tcBorders>
-              <w:top w:val="nil"/>
-              <w:left w:val="nil"/>
-              <w:bottom w:val="single" w:sz="4" w:space="0" w:color="auto"/>
-              <w:right w:val="single" w:sz="4" w:space="0" w:color="auto"/>
-            </w:tcBorders>
-            <w:shd w:val="clear" w:color="auto" w:fill="auto"/>
-            <w:noWrap/>
-            <w:vAlign w:val="center"/>
-            <w:hideMark/>
-          </w:tcPr>
-          <w:p>
-            <w:pPr>
-              <w:keepLines w:val="0"/>
-              <w:spacing w:before="0" w:after="0"/>
-              <w:rPr>
-                <w:color w:val="000000"/>
-                <w:sz w:val="22"/>
-                <w:szCs w:val="22"/>
-              </w:rPr>
-            </w:pPr>
-            <w:r>
-              <w:rPr>
-                <w:color w:val="000000"/>
-                <w:sz w:val="22"/>
-                <w:szCs w:val="22"/>
-              </w:rPr>
-              <w:t>DE1205-10</w:t>
-            </w:r>
-          </w:p>
-        </w:tc>
-        <w:tc>
-          <w:tcPr>
-            <w:tcW w:w="570" w:type="dxa"/>
+              <w:t>J8,J9</w:t>
+            </w:r>
+          </w:p>
+        </w:tc>
+        <w:tc>
+          <w:tcPr>
+            <w:tcW w:w="2693" w:type="dxa"/>
+            <w:tcBorders>
+              <w:top w:val="nil"/>
+              <w:left w:val="nil"/>
+              <w:bottom w:val="single" w:sz="4" w:space="0" w:color="auto"/>
+              <w:right w:val="single" w:sz="4" w:space="0" w:color="auto"/>
+            </w:tcBorders>
+            <w:shd w:val="clear" w:color="auto" w:fill="auto"/>
+            <w:noWrap/>
+            <w:vAlign w:val="center"/>
+            <w:hideMark/>
+          </w:tcPr>
+          <w:p>
+            <w:pPr>
+              <w:keepLines w:val="0"/>
+              <w:spacing w:before="0" w:after="0"/>
+              <w:rPr>
+                <w:color w:val="000000"/>
+                <w:sz w:val="22"/>
+                <w:szCs w:val="22"/>
+              </w:rPr>
+            </w:pPr>
+            <w:r>
+              <w:rPr>
+                <w:color w:val="000000"/>
+                <w:sz w:val="22"/>
+                <w:szCs w:val="22"/>
+              </w:rPr>
+              <w:t>CONN1_1</w:t>
+            </w:r>
+          </w:p>
+        </w:tc>
+        <w:tc>
+          <w:tcPr>
+            <w:tcW w:w="2552" w:type="dxa"/>
+            <w:tcBorders>
+              <w:top w:val="nil"/>
+              <w:left w:val="nil"/>
+              <w:bottom w:val="single" w:sz="4" w:space="0" w:color="auto"/>
+              <w:right w:val="single" w:sz="4" w:space="0" w:color="auto"/>
+            </w:tcBorders>
+            <w:shd w:val="clear" w:color="auto" w:fill="auto"/>
+            <w:noWrap/>
+            <w:vAlign w:val="center"/>
+            <w:hideMark/>
+          </w:tcPr>
+          <w:p>
+            <w:pPr>
+              <w:keepLines w:val="0"/>
+              <w:spacing w:before="0" w:after="0"/>
+              <w:rPr>
+                <w:color w:val="000000"/>
+                <w:sz w:val="22"/>
+                <w:szCs w:val="22"/>
+              </w:rPr>
+            </w:pPr>
+            <w:r>
+              <w:rPr>
+                <w:color w:val="000000"/>
+                <w:sz w:val="22"/>
+                <w:szCs w:val="22"/>
+              </w:rPr>
+              <w:t>WAGO256</w:t>
+            </w:r>
+          </w:p>
+        </w:tc>
+        <w:tc>
+          <w:tcPr>
+            <w:tcW w:w="777" w:type="dxa"/>
             <w:tcBorders>
               <w:top w:val="nil"/>
               <w:left w:val="nil"/>
@@ -3037,7 +3000,7 @@
                 <w:sz w:val="22"/>
                 <w:szCs w:val="22"/>
               </w:rPr>
-              <w:t>1</w:t>
+              <w:t>2</w:t>
             </w:r>
           </w:p>
         </w:tc>
@@ -3048,7 +3011,7 @@
         </w:trPr>
         <w:tc>
           <w:tcPr>
-            <w:tcW w:w="3336" w:type="dxa"/>
+            <w:tcW w:w="3681" w:type="dxa"/>
             <w:tcBorders>
               <w:top w:val="nil"/>
               <w:left w:val="single" w:sz="4" w:space="0" w:color="auto"/>
@@ -3075,81 +3038,81 @@
                 <w:sz w:val="22"/>
                 <w:szCs w:val="22"/>
               </w:rPr>
-              <w:t>P1,P2,P3,P4</w:t>
-            </w:r>
-          </w:p>
-        </w:tc>
-        <w:tc>
-          <w:tcPr>
-            <w:tcW w:w="3033" w:type="dxa"/>
-            <w:tcBorders>
-              <w:top w:val="nil"/>
-              <w:left w:val="nil"/>
-              <w:bottom w:val="single" w:sz="4" w:space="0" w:color="auto"/>
-              <w:right w:val="single" w:sz="4" w:space="0" w:color="auto"/>
-            </w:tcBorders>
-            <w:shd w:val="clear" w:color="auto" w:fill="auto"/>
-            <w:noWrap/>
-            <w:vAlign w:val="center"/>
-            <w:hideMark/>
-          </w:tcPr>
-          <w:p>
-            <w:pPr>
-              <w:keepLines w:val="0"/>
-              <w:spacing w:before="0" w:after="0"/>
-              <w:rPr>
-                <w:color w:val="000000"/>
-                <w:sz w:val="22"/>
-                <w:szCs w:val="22"/>
-              </w:rPr>
-            </w:pPr>
-            <w:r>
-              <w:rPr>
-                <w:color w:val="000000"/>
-                <w:sz w:val="22"/>
-                <w:szCs w:val="22"/>
-              </w:rPr>
-              <w:t>_</w:t>
-            </w:r>
-          </w:p>
-        </w:tc>
-        <w:tc>
-          <w:tcPr>
-            <w:tcW w:w="2457" w:type="dxa"/>
-            <w:tcBorders>
-              <w:top w:val="nil"/>
-              <w:left w:val="nil"/>
-              <w:bottom w:val="single" w:sz="4" w:space="0" w:color="auto"/>
-              <w:right w:val="single" w:sz="4" w:space="0" w:color="auto"/>
-            </w:tcBorders>
-            <w:shd w:val="clear" w:color="auto" w:fill="auto"/>
-            <w:noWrap/>
-            <w:vAlign w:val="center"/>
-            <w:hideMark/>
-          </w:tcPr>
-          <w:p>
-            <w:pPr>
-              <w:keepLines w:val="0"/>
-              <w:spacing w:before="0" w:after="0"/>
-              <w:rPr>
-                <w:color w:val="000000"/>
-                <w:sz w:val="22"/>
-                <w:szCs w:val="22"/>
-              </w:rPr>
-            </w:pPr>
-            <w:r>
-              <w:rPr>
-                <w:color w:val="000000"/>
-                <w:sz w:val="22"/>
-                <w:szCs w:val="22"/>
-              </w:rPr>
-              <w:t>MountingHole_3mm</w:t>
-            </w:r>
-          </w:p>
-        </w:tc>
-        <w:tc>
-          <w:tcPr>
-            <w:tcW w:w="570" w:type="dxa"/>
+              <w:t>L1</w:t>
+            </w:r>
+          </w:p>
+        </w:tc>
+        <w:tc>
+          <w:tcPr>
+            <w:tcW w:w="2693" w:type="dxa"/>
+            <w:tcBorders>
+              <w:top w:val="nil"/>
+              <w:left w:val="nil"/>
+              <w:bottom w:val="single" w:sz="4" w:space="0" w:color="auto"/>
+              <w:right w:val="single" w:sz="4" w:space="0" w:color="auto"/>
+            </w:tcBorders>
+            <w:shd w:val="clear" w:color="auto" w:fill="auto"/>
+            <w:noWrap/>
+            <w:vAlign w:val="center"/>
+            <w:hideMark/>
+          </w:tcPr>
+          <w:p>
+            <w:pPr>
+              <w:keepLines w:val="0"/>
+              <w:spacing w:before="0" w:after="0"/>
+              <w:rPr>
+                <w:color w:val="000000"/>
+                <w:sz w:val="22"/>
+                <w:szCs w:val="22"/>
+              </w:rPr>
+            </w:pPr>
+            <w:r>
+              <w:rPr>
+                <w:color w:val="000000"/>
+                <w:sz w:val="22"/>
+                <w:szCs w:val="22"/>
+              </w:rPr>
+              <w:t>DE1205-10</w:t>
+            </w:r>
+          </w:p>
+        </w:tc>
+        <w:tc>
+          <w:tcPr>
+            <w:tcW w:w="2552" w:type="dxa"/>
+            <w:tcBorders>
+              <w:top w:val="nil"/>
+              <w:left w:val="nil"/>
+              <w:bottom w:val="single" w:sz="4" w:space="0" w:color="auto"/>
+              <w:right w:val="single" w:sz="4" w:space="0" w:color="auto"/>
+            </w:tcBorders>
+            <w:shd w:val="clear" w:color="auto" w:fill="auto"/>
+            <w:noWrap/>
+            <w:vAlign w:val="center"/>
+            <w:hideMark/>
+          </w:tcPr>
+          <w:p>
+            <w:pPr>
+              <w:keepLines w:val="0"/>
+              <w:spacing w:before="0" w:after="0"/>
+              <w:rPr>
+                <w:color w:val="000000"/>
+                <w:sz w:val="22"/>
+                <w:szCs w:val="22"/>
+              </w:rPr>
+            </w:pPr>
+            <w:r>
+              <w:rPr>
+                <w:color w:val="000000"/>
+                <w:sz w:val="22"/>
+                <w:szCs w:val="22"/>
+              </w:rPr>
+              <w:t>DE1205-10</w:t>
+            </w:r>
+          </w:p>
+        </w:tc>
+        <w:tc>
+          <w:tcPr>
+            <w:tcW w:w="777" w:type="dxa"/>
             <w:tcBorders>
               <w:top w:val="nil"/>
               <w:left w:val="nil"/>
@@ -3178,7 +3141,7 @@
                 <w:sz w:val="22"/>
                 <w:szCs w:val="22"/>
               </w:rPr>
-              <w:t>4</w:t>
+              <w:t>1</w:t>
             </w:r>
           </w:p>
         </w:tc>
@@ -3189,7 +3152,7 @@
         </w:trPr>
         <w:tc>
           <w:tcPr>
-            <w:tcW w:w="3336" w:type="dxa"/>
+            <w:tcW w:w="3681" w:type="dxa"/>
             <w:tcBorders>
               <w:top w:val="nil"/>
               <w:left w:val="single" w:sz="4" w:space="0" w:color="auto"/>
@@ -3216,81 +3179,81 @@
                 <w:sz w:val="22"/>
                 <w:szCs w:val="22"/>
               </w:rPr>
-              <w:t>Q1</w:t>
-            </w:r>
-          </w:p>
-        </w:tc>
-        <w:tc>
-          <w:tcPr>
-            <w:tcW w:w="3033" w:type="dxa"/>
-            <w:tcBorders>
-              <w:top w:val="nil"/>
-              <w:left w:val="nil"/>
-              <w:bottom w:val="single" w:sz="4" w:space="0" w:color="auto"/>
-              <w:right w:val="single" w:sz="4" w:space="0" w:color="auto"/>
-            </w:tcBorders>
-            <w:shd w:val="clear" w:color="auto" w:fill="auto"/>
-            <w:noWrap/>
-            <w:vAlign w:val="center"/>
-            <w:hideMark/>
-          </w:tcPr>
-          <w:p>
-            <w:pPr>
-              <w:keepLines w:val="0"/>
-              <w:spacing w:before="0" w:after="0"/>
-              <w:rPr>
-                <w:color w:val="000000"/>
-                <w:sz w:val="22"/>
-                <w:szCs w:val="22"/>
-              </w:rPr>
-            </w:pPr>
-            <w:r>
-              <w:rPr>
-                <w:color w:val="000000"/>
-                <w:sz w:val="22"/>
-                <w:szCs w:val="22"/>
-              </w:rPr>
-              <w:t>IRLML6244</w:t>
-            </w:r>
-          </w:p>
-        </w:tc>
-        <w:tc>
-          <w:tcPr>
-            <w:tcW w:w="2457" w:type="dxa"/>
-            <w:tcBorders>
-              <w:top w:val="nil"/>
-              <w:left w:val="nil"/>
-              <w:bottom w:val="single" w:sz="4" w:space="0" w:color="auto"/>
-              <w:right w:val="single" w:sz="4" w:space="0" w:color="auto"/>
-            </w:tcBorders>
-            <w:shd w:val="clear" w:color="auto" w:fill="auto"/>
-            <w:noWrap/>
-            <w:vAlign w:val="center"/>
-            <w:hideMark/>
-          </w:tcPr>
-          <w:p>
-            <w:pPr>
-              <w:keepLines w:val="0"/>
-              <w:spacing w:before="0" w:after="0"/>
-              <w:rPr>
-                <w:color w:val="000000"/>
-                <w:sz w:val="22"/>
-                <w:szCs w:val="22"/>
-              </w:rPr>
-            </w:pPr>
-            <w:r>
-              <w:rPr>
-                <w:color w:val="000000"/>
-                <w:sz w:val="22"/>
-                <w:szCs w:val="22"/>
-              </w:rPr>
-              <w:t>SOT-23</w:t>
-            </w:r>
-          </w:p>
-        </w:tc>
-        <w:tc>
-          <w:tcPr>
-            <w:tcW w:w="570" w:type="dxa"/>
+              <w:t>P1,P2,P3,P4</w:t>
+            </w:r>
+          </w:p>
+        </w:tc>
+        <w:tc>
+          <w:tcPr>
+            <w:tcW w:w="2693" w:type="dxa"/>
+            <w:tcBorders>
+              <w:top w:val="nil"/>
+              <w:left w:val="nil"/>
+              <w:bottom w:val="single" w:sz="4" w:space="0" w:color="auto"/>
+              <w:right w:val="single" w:sz="4" w:space="0" w:color="auto"/>
+            </w:tcBorders>
+            <w:shd w:val="clear" w:color="auto" w:fill="auto"/>
+            <w:noWrap/>
+            <w:vAlign w:val="center"/>
+            <w:hideMark/>
+          </w:tcPr>
+          <w:p>
+            <w:pPr>
+              <w:keepLines w:val="0"/>
+              <w:spacing w:before="0" w:after="0"/>
+              <w:rPr>
+                <w:color w:val="000000"/>
+                <w:sz w:val="22"/>
+                <w:szCs w:val="22"/>
+              </w:rPr>
+            </w:pPr>
+            <w:r>
+              <w:rPr>
+                <w:color w:val="000000"/>
+                <w:sz w:val="22"/>
+                <w:szCs w:val="22"/>
+              </w:rPr>
+              <w:t>_</w:t>
+            </w:r>
+          </w:p>
+        </w:tc>
+        <w:tc>
+          <w:tcPr>
+            <w:tcW w:w="2552" w:type="dxa"/>
+            <w:tcBorders>
+              <w:top w:val="nil"/>
+              <w:left w:val="nil"/>
+              <w:bottom w:val="single" w:sz="4" w:space="0" w:color="auto"/>
+              <w:right w:val="single" w:sz="4" w:space="0" w:color="auto"/>
+            </w:tcBorders>
+            <w:shd w:val="clear" w:color="auto" w:fill="auto"/>
+            <w:noWrap/>
+            <w:vAlign w:val="center"/>
+            <w:hideMark/>
+          </w:tcPr>
+          <w:p>
+            <w:pPr>
+              <w:keepLines w:val="0"/>
+              <w:spacing w:before="0" w:after="0"/>
+              <w:rPr>
+                <w:color w:val="000000"/>
+                <w:sz w:val="22"/>
+                <w:szCs w:val="22"/>
+              </w:rPr>
+            </w:pPr>
+            <w:r>
+              <w:rPr>
+                <w:color w:val="000000"/>
+                <w:sz w:val="22"/>
+                <w:szCs w:val="22"/>
+              </w:rPr>
+              <w:t>MountingHole_3mm</w:t>
+            </w:r>
+          </w:p>
+        </w:tc>
+        <w:tc>
+          <w:tcPr>
+            <w:tcW w:w="777" w:type="dxa"/>
             <w:tcBorders>
               <w:top w:val="nil"/>
               <w:left w:val="nil"/>
@@ -3319,7 +3282,7 @@
                 <w:sz w:val="22"/>
                 <w:szCs w:val="22"/>
               </w:rPr>
-              <w:t>1</w:t>
+              <w:t>4</w:t>
             </w:r>
           </w:p>
         </w:tc>
@@ -3330,7 +3293,7 @@
         </w:trPr>
         <w:tc>
           <w:tcPr>
-            <w:tcW w:w="3336" w:type="dxa"/>
+            <w:tcW w:w="3681" w:type="dxa"/>
             <w:tcBorders>
               <w:top w:val="nil"/>
               <w:left w:val="single" w:sz="4" w:space="0" w:color="auto"/>
@@ -3357,81 +3320,81 @@
                 <w:sz w:val="22"/>
                 <w:szCs w:val="22"/>
               </w:rPr>
-              <w:t>R1</w:t>
-            </w:r>
-          </w:p>
-        </w:tc>
-        <w:tc>
-          <w:tcPr>
-            <w:tcW w:w="3033" w:type="dxa"/>
-            <w:tcBorders>
-              <w:top w:val="nil"/>
-              <w:left w:val="nil"/>
-              <w:bottom w:val="single" w:sz="4" w:space="0" w:color="auto"/>
-              <w:right w:val="single" w:sz="4" w:space="0" w:color="auto"/>
-            </w:tcBorders>
-            <w:shd w:val="clear" w:color="auto" w:fill="auto"/>
-            <w:noWrap/>
-            <w:vAlign w:val="center"/>
-            <w:hideMark/>
-          </w:tcPr>
-          <w:p>
-            <w:pPr>
-              <w:keepLines w:val="0"/>
-              <w:spacing w:before="0" w:after="0"/>
-              <w:rPr>
-                <w:color w:val="000000"/>
-                <w:sz w:val="22"/>
-                <w:szCs w:val="22"/>
-              </w:rPr>
-            </w:pPr>
-            <w:r>
-              <w:rPr>
-                <w:color w:val="000000"/>
-                <w:sz w:val="22"/>
-                <w:szCs w:val="22"/>
-              </w:rPr>
-              <w:t>160R</w:t>
-            </w:r>
-          </w:p>
-        </w:tc>
-        <w:tc>
-          <w:tcPr>
-            <w:tcW w:w="2457" w:type="dxa"/>
-            <w:tcBorders>
-              <w:top w:val="nil"/>
-              <w:left w:val="nil"/>
-              <w:bottom w:val="single" w:sz="4" w:space="0" w:color="auto"/>
-              <w:right w:val="single" w:sz="4" w:space="0" w:color="auto"/>
-            </w:tcBorders>
-            <w:shd w:val="clear" w:color="auto" w:fill="auto"/>
-            <w:noWrap/>
-            <w:vAlign w:val="center"/>
-            <w:hideMark/>
-          </w:tcPr>
-          <w:p>
-            <w:pPr>
-              <w:keepLines w:val="0"/>
-              <w:spacing w:before="0" w:after="0"/>
-              <w:rPr>
-                <w:color w:val="000000"/>
-                <w:sz w:val="22"/>
-                <w:szCs w:val="22"/>
-              </w:rPr>
-            </w:pPr>
-            <w:r>
-              <w:rPr>
-                <w:color w:val="000000"/>
-                <w:sz w:val="22"/>
-                <w:szCs w:val="22"/>
-              </w:rPr>
-              <w:t>SMD-0805</w:t>
-            </w:r>
-          </w:p>
-        </w:tc>
-        <w:tc>
-          <w:tcPr>
-            <w:tcW w:w="570" w:type="dxa"/>
+              <w:t>Q1</w:t>
+            </w:r>
+          </w:p>
+        </w:tc>
+        <w:tc>
+          <w:tcPr>
+            <w:tcW w:w="2693" w:type="dxa"/>
+            <w:tcBorders>
+              <w:top w:val="nil"/>
+              <w:left w:val="nil"/>
+              <w:bottom w:val="single" w:sz="4" w:space="0" w:color="auto"/>
+              <w:right w:val="single" w:sz="4" w:space="0" w:color="auto"/>
+            </w:tcBorders>
+            <w:shd w:val="clear" w:color="auto" w:fill="auto"/>
+            <w:noWrap/>
+            <w:vAlign w:val="center"/>
+            <w:hideMark/>
+          </w:tcPr>
+          <w:p>
+            <w:pPr>
+              <w:keepLines w:val="0"/>
+              <w:spacing w:before="0" w:after="0"/>
+              <w:rPr>
+                <w:color w:val="000000"/>
+                <w:sz w:val="22"/>
+                <w:szCs w:val="22"/>
+              </w:rPr>
+            </w:pPr>
+            <w:r>
+              <w:rPr>
+                <w:color w:val="000000"/>
+                <w:sz w:val="22"/>
+                <w:szCs w:val="22"/>
+              </w:rPr>
+              <w:t>IRLML6244</w:t>
+            </w:r>
+          </w:p>
+        </w:tc>
+        <w:tc>
+          <w:tcPr>
+            <w:tcW w:w="2552" w:type="dxa"/>
+            <w:tcBorders>
+              <w:top w:val="nil"/>
+              <w:left w:val="nil"/>
+              <w:bottom w:val="single" w:sz="4" w:space="0" w:color="auto"/>
+              <w:right w:val="single" w:sz="4" w:space="0" w:color="auto"/>
+            </w:tcBorders>
+            <w:shd w:val="clear" w:color="auto" w:fill="auto"/>
+            <w:noWrap/>
+            <w:vAlign w:val="center"/>
+            <w:hideMark/>
+          </w:tcPr>
+          <w:p>
+            <w:pPr>
+              <w:keepLines w:val="0"/>
+              <w:spacing w:before="0" w:after="0"/>
+              <w:rPr>
+                <w:color w:val="000000"/>
+                <w:sz w:val="22"/>
+                <w:szCs w:val="22"/>
+              </w:rPr>
+            </w:pPr>
+            <w:r>
+              <w:rPr>
+                <w:color w:val="000000"/>
+                <w:sz w:val="22"/>
+                <w:szCs w:val="22"/>
+              </w:rPr>
+              <w:t>SOT-23</w:t>
+            </w:r>
+          </w:p>
+        </w:tc>
+        <w:tc>
+          <w:tcPr>
+            <w:tcW w:w="777" w:type="dxa"/>
             <w:tcBorders>
               <w:top w:val="nil"/>
               <w:left w:val="nil"/>
@@ -3471,7 +3434,7 @@
         </w:trPr>
         <w:tc>
           <w:tcPr>
-            <w:tcW w:w="3336" w:type="dxa"/>
+            <w:tcW w:w="3681" w:type="dxa"/>
             <w:tcBorders>
               <w:top w:val="nil"/>
               <w:left w:val="single" w:sz="4" w:space="0" w:color="auto"/>
@@ -3498,47 +3461,47 @@
                 <w:sz w:val="22"/>
                 <w:szCs w:val="22"/>
               </w:rPr>
-              <w:t>R2</w:t>
-            </w:r>
-          </w:p>
-        </w:tc>
-        <w:tc>
-          <w:tcPr>
-            <w:tcW w:w="3033" w:type="dxa"/>
-            <w:tcBorders>
-              <w:top w:val="nil"/>
-              <w:left w:val="nil"/>
-              <w:bottom w:val="single" w:sz="4" w:space="0" w:color="auto"/>
-              <w:right w:val="single" w:sz="4" w:space="0" w:color="auto"/>
-            </w:tcBorders>
-            <w:shd w:val="clear" w:color="auto" w:fill="auto"/>
-            <w:noWrap/>
-            <w:vAlign w:val="center"/>
-            <w:hideMark/>
-          </w:tcPr>
-          <w:p>
-            <w:pPr>
-              <w:keepLines w:val="0"/>
-              <w:spacing w:before="0" w:after="0"/>
-              <w:rPr>
-                <w:color w:val="000000"/>
-                <w:sz w:val="22"/>
-                <w:szCs w:val="22"/>
-              </w:rPr>
-            </w:pPr>
-            <w:r>
-              <w:rPr>
-                <w:color w:val="000000"/>
-                <w:sz w:val="22"/>
-                <w:szCs w:val="22"/>
-              </w:rPr>
-              <w:t>260R</w:t>
-            </w:r>
-          </w:p>
-        </w:tc>
-        <w:tc>
-          <w:tcPr>
-            <w:tcW w:w="2457" w:type="dxa"/>
+              <w:t>R1</w:t>
+            </w:r>
+          </w:p>
+        </w:tc>
+        <w:tc>
+          <w:tcPr>
+            <w:tcW w:w="2693" w:type="dxa"/>
+            <w:tcBorders>
+              <w:top w:val="nil"/>
+              <w:left w:val="nil"/>
+              <w:bottom w:val="single" w:sz="4" w:space="0" w:color="auto"/>
+              <w:right w:val="single" w:sz="4" w:space="0" w:color="auto"/>
+            </w:tcBorders>
+            <w:shd w:val="clear" w:color="auto" w:fill="auto"/>
+            <w:noWrap/>
+            <w:vAlign w:val="center"/>
+            <w:hideMark/>
+          </w:tcPr>
+          <w:p>
+            <w:pPr>
+              <w:keepLines w:val="0"/>
+              <w:spacing w:before="0" w:after="0"/>
+              <w:rPr>
+                <w:color w:val="000000"/>
+                <w:sz w:val="22"/>
+                <w:szCs w:val="22"/>
+              </w:rPr>
+            </w:pPr>
+            <w:r>
+              <w:rPr>
+                <w:color w:val="000000"/>
+                <w:sz w:val="22"/>
+                <w:szCs w:val="22"/>
+              </w:rPr>
+              <w:t>160R</w:t>
+            </w:r>
+          </w:p>
+        </w:tc>
+        <w:tc>
+          <w:tcPr>
+            <w:tcW w:w="2552" w:type="dxa"/>
             <w:tcBorders>
               <w:top w:val="nil"/>
               <w:left w:val="nil"/>
@@ -3572,7 +3535,7 @@
         </w:tc>
         <w:tc>
           <w:tcPr>
-            <w:tcW w:w="570" w:type="dxa"/>
+            <w:tcW w:w="777" w:type="dxa"/>
             <w:tcBorders>
               <w:top w:val="nil"/>
               <w:left w:val="nil"/>
@@ -3612,7 +3575,7 @@
         </w:trPr>
         <w:tc>
           <w:tcPr>
-            <w:tcW w:w="3336" w:type="dxa"/>
+            <w:tcW w:w="3681" w:type="dxa"/>
             <w:tcBorders>
               <w:top w:val="nil"/>
               <w:left w:val="single" w:sz="4" w:space="0" w:color="auto"/>
@@ -3639,47 +3602,47 @@
                 <w:sz w:val="22"/>
                 <w:szCs w:val="22"/>
               </w:rPr>
-              <w:t>R3,R9,R18,R19</w:t>
-            </w:r>
-          </w:p>
-        </w:tc>
-        <w:tc>
-          <w:tcPr>
-            <w:tcW w:w="3033" w:type="dxa"/>
-            <w:tcBorders>
-              <w:top w:val="nil"/>
-              <w:left w:val="nil"/>
-              <w:bottom w:val="single" w:sz="4" w:space="0" w:color="auto"/>
-              <w:right w:val="single" w:sz="4" w:space="0" w:color="auto"/>
-            </w:tcBorders>
-            <w:shd w:val="clear" w:color="auto" w:fill="auto"/>
-            <w:noWrap/>
-            <w:vAlign w:val="center"/>
-            <w:hideMark/>
-          </w:tcPr>
-          <w:p>
-            <w:pPr>
-              <w:keepLines w:val="0"/>
-              <w:spacing w:before="0" w:after="0"/>
-              <w:rPr>
-                <w:color w:val="000000"/>
-                <w:sz w:val="22"/>
-                <w:szCs w:val="22"/>
-              </w:rPr>
-            </w:pPr>
-            <w:r>
-              <w:rPr>
-                <w:color w:val="000000"/>
-                <w:sz w:val="22"/>
-                <w:szCs w:val="22"/>
-              </w:rPr>
-              <w:t>100R</w:t>
-            </w:r>
-          </w:p>
-        </w:tc>
-        <w:tc>
-          <w:tcPr>
-            <w:tcW w:w="2457" w:type="dxa"/>
+              <w:t>R2</w:t>
+            </w:r>
+          </w:p>
+        </w:tc>
+        <w:tc>
+          <w:tcPr>
+            <w:tcW w:w="2693" w:type="dxa"/>
+            <w:tcBorders>
+              <w:top w:val="nil"/>
+              <w:left w:val="nil"/>
+              <w:bottom w:val="single" w:sz="4" w:space="0" w:color="auto"/>
+              <w:right w:val="single" w:sz="4" w:space="0" w:color="auto"/>
+            </w:tcBorders>
+            <w:shd w:val="clear" w:color="auto" w:fill="auto"/>
+            <w:noWrap/>
+            <w:vAlign w:val="center"/>
+            <w:hideMark/>
+          </w:tcPr>
+          <w:p>
+            <w:pPr>
+              <w:keepLines w:val="0"/>
+              <w:spacing w:before="0" w:after="0"/>
+              <w:rPr>
+                <w:color w:val="000000"/>
+                <w:sz w:val="22"/>
+                <w:szCs w:val="22"/>
+              </w:rPr>
+            </w:pPr>
+            <w:r>
+              <w:rPr>
+                <w:color w:val="000000"/>
+                <w:sz w:val="22"/>
+                <w:szCs w:val="22"/>
+              </w:rPr>
+              <w:t>260R</w:t>
+            </w:r>
+          </w:p>
+        </w:tc>
+        <w:tc>
+          <w:tcPr>
+            <w:tcW w:w="2552" w:type="dxa"/>
             <w:tcBorders>
               <w:top w:val="nil"/>
               <w:left w:val="nil"/>
@@ -3713,7 +3676,7 @@
         </w:tc>
         <w:tc>
           <w:tcPr>
-            <w:tcW w:w="570" w:type="dxa"/>
+            <w:tcW w:w="777" w:type="dxa"/>
             <w:tcBorders>
               <w:top w:val="nil"/>
               <w:left w:val="nil"/>
@@ -3742,7 +3705,7 @@
                 <w:sz w:val="22"/>
                 <w:szCs w:val="22"/>
               </w:rPr>
-              <w:t>4</w:t>
+              <w:t>1</w:t>
             </w:r>
           </w:p>
         </w:tc>
@@ -3753,7 +3716,7 @@
         </w:trPr>
         <w:tc>
           <w:tcPr>
-            <w:tcW w:w="3336" w:type="dxa"/>
+            <w:tcW w:w="3681" w:type="dxa"/>
             <w:tcBorders>
               <w:top w:val="nil"/>
               <w:left w:val="single" w:sz="4" w:space="0" w:color="auto"/>
@@ -3780,47 +3743,47 @@
                 <w:sz w:val="22"/>
                 <w:szCs w:val="22"/>
               </w:rPr>
-              <w:t>R4</w:t>
-            </w:r>
-          </w:p>
-        </w:tc>
-        <w:tc>
-          <w:tcPr>
-            <w:tcW w:w="3033" w:type="dxa"/>
-            <w:tcBorders>
-              <w:top w:val="nil"/>
-              <w:left w:val="nil"/>
-              <w:bottom w:val="single" w:sz="4" w:space="0" w:color="auto"/>
-              <w:right w:val="single" w:sz="4" w:space="0" w:color="auto"/>
-            </w:tcBorders>
-            <w:shd w:val="clear" w:color="auto" w:fill="auto"/>
-            <w:noWrap/>
-            <w:vAlign w:val="center"/>
-            <w:hideMark/>
-          </w:tcPr>
-          <w:p>
-            <w:pPr>
-              <w:keepLines w:val="0"/>
-              <w:spacing w:before="0" w:after="0"/>
-              <w:rPr>
-                <w:color w:val="000000"/>
-                <w:sz w:val="22"/>
-                <w:szCs w:val="22"/>
-              </w:rPr>
-            </w:pPr>
-            <w:r>
-              <w:rPr>
-                <w:color w:val="000000"/>
-                <w:sz w:val="22"/>
-                <w:szCs w:val="22"/>
-              </w:rPr>
-              <w:t>0R</w:t>
-            </w:r>
-          </w:p>
-        </w:tc>
-        <w:tc>
-          <w:tcPr>
-            <w:tcW w:w="2457" w:type="dxa"/>
+              <w:t>R3,R9,R18,R19</w:t>
+            </w:r>
+          </w:p>
+        </w:tc>
+        <w:tc>
+          <w:tcPr>
+            <w:tcW w:w="2693" w:type="dxa"/>
+            <w:tcBorders>
+              <w:top w:val="nil"/>
+              <w:left w:val="nil"/>
+              <w:bottom w:val="single" w:sz="4" w:space="0" w:color="auto"/>
+              <w:right w:val="single" w:sz="4" w:space="0" w:color="auto"/>
+            </w:tcBorders>
+            <w:shd w:val="clear" w:color="auto" w:fill="auto"/>
+            <w:noWrap/>
+            <w:vAlign w:val="center"/>
+            <w:hideMark/>
+          </w:tcPr>
+          <w:p>
+            <w:pPr>
+              <w:keepLines w:val="0"/>
+              <w:spacing w:before="0" w:after="0"/>
+              <w:rPr>
+                <w:color w:val="000000"/>
+                <w:sz w:val="22"/>
+                <w:szCs w:val="22"/>
+              </w:rPr>
+            </w:pPr>
+            <w:r>
+              <w:rPr>
+                <w:color w:val="000000"/>
+                <w:sz w:val="22"/>
+                <w:szCs w:val="22"/>
+              </w:rPr>
+              <w:t>100R</w:t>
+            </w:r>
+          </w:p>
+        </w:tc>
+        <w:tc>
+          <w:tcPr>
+            <w:tcW w:w="2552" w:type="dxa"/>
             <w:tcBorders>
               <w:top w:val="nil"/>
               <w:left w:val="nil"/>
@@ -3854,7 +3817,7 @@
         </w:tc>
         <w:tc>
           <w:tcPr>
-            <w:tcW w:w="570" w:type="dxa"/>
+            <w:tcW w:w="777" w:type="dxa"/>
             <w:tcBorders>
               <w:top w:val="nil"/>
               <w:left w:val="nil"/>
@@ -3883,7 +3846,7 @@
                 <w:sz w:val="22"/>
                 <w:szCs w:val="22"/>
               </w:rPr>
-              <w:t>1</w:t>
+              <w:t>4</w:t>
             </w:r>
           </w:p>
         </w:tc>
@@ -3894,7 +3857,7 @@
         </w:trPr>
         <w:tc>
           <w:tcPr>
-            <w:tcW w:w="3336" w:type="dxa"/>
+            <w:tcW w:w="3681" w:type="dxa"/>
             <w:tcBorders>
               <w:top w:val="nil"/>
               <w:left w:val="single" w:sz="4" w:space="0" w:color="auto"/>
@@ -3921,47 +3884,47 @@
                 <w:sz w:val="22"/>
                 <w:szCs w:val="22"/>
               </w:rPr>
-              <w:t>R5</w:t>
-            </w:r>
-          </w:p>
-        </w:tc>
-        <w:tc>
-          <w:tcPr>
-            <w:tcW w:w="3033" w:type="dxa"/>
-            <w:tcBorders>
-              <w:top w:val="nil"/>
-              <w:left w:val="nil"/>
-              <w:bottom w:val="single" w:sz="4" w:space="0" w:color="auto"/>
-              <w:right w:val="single" w:sz="4" w:space="0" w:color="auto"/>
-            </w:tcBorders>
-            <w:shd w:val="clear" w:color="auto" w:fill="auto"/>
-            <w:noWrap/>
-            <w:vAlign w:val="center"/>
-            <w:hideMark/>
-          </w:tcPr>
-          <w:p>
-            <w:pPr>
-              <w:keepLines w:val="0"/>
-              <w:spacing w:before="0" w:after="0"/>
-              <w:rPr>
-                <w:color w:val="000000"/>
-                <w:sz w:val="22"/>
-                <w:szCs w:val="22"/>
-              </w:rPr>
-            </w:pPr>
-            <w:r>
-              <w:rPr>
-                <w:color w:val="000000"/>
-                <w:sz w:val="22"/>
-                <w:szCs w:val="22"/>
-              </w:rPr>
-              <w:t>10K</w:t>
-            </w:r>
-          </w:p>
-        </w:tc>
-        <w:tc>
-          <w:tcPr>
-            <w:tcW w:w="2457" w:type="dxa"/>
+              <w:t>R4</w:t>
+            </w:r>
+          </w:p>
+        </w:tc>
+        <w:tc>
+          <w:tcPr>
+            <w:tcW w:w="2693" w:type="dxa"/>
+            <w:tcBorders>
+              <w:top w:val="nil"/>
+              <w:left w:val="nil"/>
+              <w:bottom w:val="single" w:sz="4" w:space="0" w:color="auto"/>
+              <w:right w:val="single" w:sz="4" w:space="0" w:color="auto"/>
+            </w:tcBorders>
+            <w:shd w:val="clear" w:color="auto" w:fill="auto"/>
+            <w:noWrap/>
+            <w:vAlign w:val="center"/>
+            <w:hideMark/>
+          </w:tcPr>
+          <w:p>
+            <w:pPr>
+              <w:keepLines w:val="0"/>
+              <w:spacing w:before="0" w:after="0"/>
+              <w:rPr>
+                <w:color w:val="000000"/>
+                <w:sz w:val="22"/>
+                <w:szCs w:val="22"/>
+              </w:rPr>
+            </w:pPr>
+            <w:r>
+              <w:rPr>
+                <w:color w:val="000000"/>
+                <w:sz w:val="22"/>
+                <w:szCs w:val="22"/>
+              </w:rPr>
+              <w:t>10k</w:t>
+            </w:r>
+          </w:p>
+        </w:tc>
+        <w:tc>
+          <w:tcPr>
+            <w:tcW w:w="2552" w:type="dxa"/>
             <w:tcBorders>
               <w:top w:val="nil"/>
               <w:left w:val="nil"/>
@@ -3995,7 +3958,7 @@
         </w:tc>
         <w:tc>
           <w:tcPr>
-            <w:tcW w:w="570" w:type="dxa"/>
+            <w:tcW w:w="777" w:type="dxa"/>
             <w:tcBorders>
               <w:top w:val="nil"/>
               <w:left w:val="nil"/>
@@ -4035,7 +3998,7 @@
         </w:trPr>
         <w:tc>
           <w:tcPr>
-            <w:tcW w:w="3336" w:type="dxa"/>
+            <w:tcW w:w="3681" w:type="dxa"/>
             <w:tcBorders>
               <w:top w:val="nil"/>
               <w:left w:val="single" w:sz="4" w:space="0" w:color="auto"/>
@@ -4062,47 +4025,47 @@
                 <w:sz w:val="22"/>
                 <w:szCs w:val="22"/>
               </w:rPr>
-              <w:t>R6,R7,R8,R27,R28,R29,R30,R31,R32,R33,R34</w:t>
-            </w:r>
-          </w:p>
-        </w:tc>
-        <w:tc>
-          <w:tcPr>
-            <w:tcW w:w="3033" w:type="dxa"/>
-            <w:tcBorders>
-              <w:top w:val="nil"/>
-              <w:left w:val="nil"/>
-              <w:bottom w:val="single" w:sz="4" w:space="0" w:color="auto"/>
-              <w:right w:val="single" w:sz="4" w:space="0" w:color="auto"/>
-            </w:tcBorders>
-            <w:shd w:val="clear" w:color="auto" w:fill="auto"/>
-            <w:noWrap/>
-            <w:vAlign w:val="center"/>
-            <w:hideMark/>
-          </w:tcPr>
-          <w:p>
-            <w:pPr>
-              <w:keepLines w:val="0"/>
-              <w:spacing w:before="0" w:after="0"/>
-              <w:rPr>
-                <w:color w:val="000000"/>
-                <w:sz w:val="22"/>
-                <w:szCs w:val="22"/>
-              </w:rPr>
-            </w:pPr>
-            <w:r>
-              <w:rPr>
-                <w:color w:val="000000"/>
-                <w:sz w:val="22"/>
-                <w:szCs w:val="22"/>
-              </w:rPr>
-              <w:t>2K2</w:t>
-            </w:r>
-          </w:p>
-        </w:tc>
-        <w:tc>
-          <w:tcPr>
-            <w:tcW w:w="2457" w:type="dxa"/>
+              <w:t>R5</w:t>
+            </w:r>
+          </w:p>
+        </w:tc>
+        <w:tc>
+          <w:tcPr>
+            <w:tcW w:w="2693" w:type="dxa"/>
+            <w:tcBorders>
+              <w:top w:val="nil"/>
+              <w:left w:val="nil"/>
+              <w:bottom w:val="single" w:sz="4" w:space="0" w:color="auto"/>
+              <w:right w:val="single" w:sz="4" w:space="0" w:color="auto"/>
+            </w:tcBorders>
+            <w:shd w:val="clear" w:color="auto" w:fill="auto"/>
+            <w:noWrap/>
+            <w:vAlign w:val="center"/>
+            <w:hideMark/>
+          </w:tcPr>
+          <w:p>
+            <w:pPr>
+              <w:keepLines w:val="0"/>
+              <w:spacing w:before="0" w:after="0"/>
+              <w:rPr>
+                <w:color w:val="000000"/>
+                <w:sz w:val="22"/>
+                <w:szCs w:val="22"/>
+              </w:rPr>
+            </w:pPr>
+            <w:r>
+              <w:rPr>
+                <w:color w:val="000000"/>
+                <w:sz w:val="22"/>
+                <w:szCs w:val="22"/>
+              </w:rPr>
+              <w:t>10K</w:t>
+            </w:r>
+          </w:p>
+        </w:tc>
+        <w:tc>
+          <w:tcPr>
+            <w:tcW w:w="2552" w:type="dxa"/>
             <w:tcBorders>
               <w:top w:val="nil"/>
               <w:left w:val="nil"/>
@@ -4136,7 +4099,7 @@
         </w:tc>
         <w:tc>
           <w:tcPr>
-            <w:tcW w:w="570" w:type="dxa"/>
+            <w:tcW w:w="777" w:type="dxa"/>
             <w:tcBorders>
               <w:top w:val="nil"/>
               <w:left w:val="nil"/>
@@ -4165,7 +4128,7 @@
                 <w:sz w:val="22"/>
                 <w:szCs w:val="22"/>
               </w:rPr>
-              <w:t>11</w:t>
+              <w:t>1</w:t>
             </w:r>
           </w:p>
         </w:tc>
@@ -4176,7 +4139,7 @@
         </w:trPr>
         <w:tc>
           <w:tcPr>
-            <w:tcW w:w="3336" w:type="dxa"/>
+            <w:tcW w:w="3681" w:type="dxa"/>
             <w:tcBorders>
               <w:top w:val="nil"/>
               <w:left w:val="single" w:sz="4" w:space="0" w:color="auto"/>
@@ -4203,47 +4166,47 @@
                 <w:sz w:val="22"/>
                 <w:szCs w:val="22"/>
               </w:rPr>
-              <w:t>R10,R20</w:t>
-            </w:r>
-          </w:p>
-        </w:tc>
-        <w:tc>
-          <w:tcPr>
-            <w:tcW w:w="3033" w:type="dxa"/>
-            <w:tcBorders>
-              <w:top w:val="nil"/>
-              <w:left w:val="nil"/>
-              <w:bottom w:val="single" w:sz="4" w:space="0" w:color="auto"/>
-              <w:right w:val="single" w:sz="4" w:space="0" w:color="auto"/>
-            </w:tcBorders>
-            <w:shd w:val="clear" w:color="auto" w:fill="auto"/>
-            <w:noWrap/>
-            <w:vAlign w:val="center"/>
-            <w:hideMark/>
-          </w:tcPr>
-          <w:p>
-            <w:pPr>
-              <w:keepLines w:val="0"/>
-              <w:spacing w:before="0" w:after="0"/>
-              <w:rPr>
-                <w:color w:val="000000"/>
-                <w:sz w:val="22"/>
-                <w:szCs w:val="22"/>
-              </w:rPr>
-            </w:pPr>
-            <w:r>
-              <w:rPr>
-                <w:color w:val="000000"/>
-                <w:sz w:val="22"/>
-                <w:szCs w:val="22"/>
-              </w:rPr>
-              <w:t>1K</w:t>
-            </w:r>
-          </w:p>
-        </w:tc>
-        <w:tc>
-          <w:tcPr>
-            <w:tcW w:w="2457" w:type="dxa"/>
+              <w:t>R6,R7,R8,R27,R28,R29,R30,R31,R32,R33,R34</w:t>
+            </w:r>
+          </w:p>
+        </w:tc>
+        <w:tc>
+          <w:tcPr>
+            <w:tcW w:w="2693" w:type="dxa"/>
+            <w:tcBorders>
+              <w:top w:val="nil"/>
+              <w:left w:val="nil"/>
+              <w:bottom w:val="single" w:sz="4" w:space="0" w:color="auto"/>
+              <w:right w:val="single" w:sz="4" w:space="0" w:color="auto"/>
+            </w:tcBorders>
+            <w:shd w:val="clear" w:color="auto" w:fill="auto"/>
+            <w:noWrap/>
+            <w:vAlign w:val="center"/>
+            <w:hideMark/>
+          </w:tcPr>
+          <w:p>
+            <w:pPr>
+              <w:keepLines w:val="0"/>
+              <w:spacing w:before="0" w:after="0"/>
+              <w:rPr>
+                <w:color w:val="000000"/>
+                <w:sz w:val="22"/>
+                <w:szCs w:val="22"/>
+              </w:rPr>
+            </w:pPr>
+            <w:r>
+              <w:rPr>
+                <w:color w:val="000000"/>
+                <w:sz w:val="22"/>
+                <w:szCs w:val="22"/>
+              </w:rPr>
+              <w:t>2K2</w:t>
+            </w:r>
+          </w:p>
+        </w:tc>
+        <w:tc>
+          <w:tcPr>
+            <w:tcW w:w="2552" w:type="dxa"/>
             <w:tcBorders>
               <w:top w:val="nil"/>
               <w:left w:val="nil"/>
@@ -4277,7 +4240,7 @@
         </w:tc>
         <w:tc>
           <w:tcPr>
-            <w:tcW w:w="570" w:type="dxa"/>
+            <w:tcW w:w="777" w:type="dxa"/>
             <w:tcBorders>
               <w:top w:val="nil"/>
               <w:left w:val="nil"/>
@@ -4306,7 +4269,7 @@
                 <w:sz w:val="22"/>
                 <w:szCs w:val="22"/>
               </w:rPr>
-              <w:t>2</w:t>
+              <w:t>11</w:t>
             </w:r>
           </w:p>
         </w:tc>
@@ -4317,7 +4280,7 @@
         </w:trPr>
         <w:tc>
           <w:tcPr>
-            <w:tcW w:w="3336" w:type="dxa"/>
+            <w:tcW w:w="3681" w:type="dxa"/>
             <w:tcBorders>
               <w:top w:val="nil"/>
               <w:left w:val="single" w:sz="4" w:space="0" w:color="auto"/>
@@ -4344,47 +4307,47 @@
                 <w:sz w:val="22"/>
                 <w:szCs w:val="22"/>
               </w:rPr>
-              <w:t>R11,R12</w:t>
-            </w:r>
-          </w:p>
-        </w:tc>
-        <w:tc>
-          <w:tcPr>
-            <w:tcW w:w="3033" w:type="dxa"/>
-            <w:tcBorders>
-              <w:top w:val="nil"/>
-              <w:left w:val="nil"/>
-              <w:bottom w:val="single" w:sz="4" w:space="0" w:color="auto"/>
-              <w:right w:val="single" w:sz="4" w:space="0" w:color="auto"/>
-            </w:tcBorders>
-            <w:shd w:val="clear" w:color="auto" w:fill="auto"/>
-            <w:noWrap/>
-            <w:vAlign w:val="center"/>
-            <w:hideMark/>
-          </w:tcPr>
-          <w:p>
-            <w:pPr>
-              <w:keepLines w:val="0"/>
-              <w:spacing w:before="0" w:after="0"/>
-              <w:rPr>
-                <w:color w:val="000000"/>
-                <w:sz w:val="22"/>
-                <w:szCs w:val="22"/>
-              </w:rPr>
-            </w:pPr>
-            <w:r>
-              <w:rPr>
-                <w:color w:val="000000"/>
-                <w:sz w:val="22"/>
-                <w:szCs w:val="22"/>
-              </w:rPr>
-              <w:t>7K5</w:t>
-            </w:r>
-          </w:p>
-        </w:tc>
-        <w:tc>
-          <w:tcPr>
-            <w:tcW w:w="2457" w:type="dxa"/>
+              <w:t>R10,R20</w:t>
+            </w:r>
+          </w:p>
+        </w:tc>
+        <w:tc>
+          <w:tcPr>
+            <w:tcW w:w="2693" w:type="dxa"/>
+            <w:tcBorders>
+              <w:top w:val="nil"/>
+              <w:left w:val="nil"/>
+              <w:bottom w:val="single" w:sz="4" w:space="0" w:color="auto"/>
+              <w:right w:val="single" w:sz="4" w:space="0" w:color="auto"/>
+            </w:tcBorders>
+            <w:shd w:val="clear" w:color="auto" w:fill="auto"/>
+            <w:noWrap/>
+            <w:vAlign w:val="center"/>
+            <w:hideMark/>
+          </w:tcPr>
+          <w:p>
+            <w:pPr>
+              <w:keepLines w:val="0"/>
+              <w:spacing w:before="0" w:after="0"/>
+              <w:rPr>
+                <w:color w:val="000000"/>
+                <w:sz w:val="22"/>
+                <w:szCs w:val="22"/>
+              </w:rPr>
+            </w:pPr>
+            <w:r>
+              <w:rPr>
+                <w:color w:val="000000"/>
+                <w:sz w:val="22"/>
+                <w:szCs w:val="22"/>
+              </w:rPr>
+              <w:t>1K</w:t>
+            </w:r>
+          </w:p>
+        </w:tc>
+        <w:tc>
+          <w:tcPr>
+            <w:tcW w:w="2552" w:type="dxa"/>
             <w:tcBorders>
               <w:top w:val="nil"/>
               <w:left w:val="nil"/>
@@ -4418,7 +4381,7 @@
         </w:tc>
         <w:tc>
           <w:tcPr>
-            <w:tcW w:w="570" w:type="dxa"/>
+            <w:tcW w:w="777" w:type="dxa"/>
             <w:tcBorders>
               <w:top w:val="nil"/>
               <w:left w:val="nil"/>
@@ -4458,7 +4421,7 @@
         </w:trPr>
         <w:tc>
           <w:tcPr>
-            <w:tcW w:w="3336" w:type="dxa"/>
+            <w:tcW w:w="3681" w:type="dxa"/>
             <w:tcBorders>
               <w:top w:val="nil"/>
               <w:left w:val="single" w:sz="4" w:space="0" w:color="auto"/>
@@ -4485,47 +4448,47 @@
                 <w:sz w:val="22"/>
                 <w:szCs w:val="22"/>
               </w:rPr>
-              <w:t>R13</w:t>
-            </w:r>
-          </w:p>
-        </w:tc>
-        <w:tc>
-          <w:tcPr>
-            <w:tcW w:w="3033" w:type="dxa"/>
-            <w:tcBorders>
-              <w:top w:val="nil"/>
-              <w:left w:val="nil"/>
-              <w:bottom w:val="single" w:sz="4" w:space="0" w:color="auto"/>
-              <w:right w:val="single" w:sz="4" w:space="0" w:color="auto"/>
-            </w:tcBorders>
-            <w:shd w:val="clear" w:color="auto" w:fill="auto"/>
-            <w:noWrap/>
-            <w:vAlign w:val="center"/>
-            <w:hideMark/>
-          </w:tcPr>
-          <w:p>
-            <w:pPr>
-              <w:keepLines w:val="0"/>
-              <w:spacing w:before="0" w:after="0"/>
-              <w:rPr>
-                <w:color w:val="000000"/>
-                <w:sz w:val="22"/>
-                <w:szCs w:val="22"/>
-              </w:rPr>
-            </w:pPr>
-            <w:r>
-              <w:rPr>
-                <w:color w:val="000000"/>
-                <w:sz w:val="22"/>
-                <w:szCs w:val="22"/>
-              </w:rPr>
-              <w:t>9K31</w:t>
-            </w:r>
-          </w:p>
-        </w:tc>
-        <w:tc>
-          <w:tcPr>
-            <w:tcW w:w="2457" w:type="dxa"/>
+              <w:t>R11,R12</w:t>
+            </w:r>
+          </w:p>
+        </w:tc>
+        <w:tc>
+          <w:tcPr>
+            <w:tcW w:w="2693" w:type="dxa"/>
+            <w:tcBorders>
+              <w:top w:val="nil"/>
+              <w:left w:val="nil"/>
+              <w:bottom w:val="single" w:sz="4" w:space="0" w:color="auto"/>
+              <w:right w:val="single" w:sz="4" w:space="0" w:color="auto"/>
+            </w:tcBorders>
+            <w:shd w:val="clear" w:color="auto" w:fill="auto"/>
+            <w:noWrap/>
+            <w:vAlign w:val="center"/>
+            <w:hideMark/>
+          </w:tcPr>
+          <w:p>
+            <w:pPr>
+              <w:keepLines w:val="0"/>
+              <w:spacing w:before="0" w:after="0"/>
+              <w:rPr>
+                <w:color w:val="000000"/>
+                <w:sz w:val="22"/>
+                <w:szCs w:val="22"/>
+              </w:rPr>
+            </w:pPr>
+            <w:r>
+              <w:rPr>
+                <w:color w:val="000000"/>
+                <w:sz w:val="22"/>
+                <w:szCs w:val="22"/>
+              </w:rPr>
+              <w:t>7K5</w:t>
+            </w:r>
+          </w:p>
+        </w:tc>
+        <w:tc>
+          <w:tcPr>
+            <w:tcW w:w="2552" w:type="dxa"/>
             <w:tcBorders>
               <w:top w:val="nil"/>
               <w:left w:val="nil"/>
@@ -4559,7 +4522,7 @@
         </w:tc>
         <w:tc>
           <w:tcPr>
-            <w:tcW w:w="570" w:type="dxa"/>
+            <w:tcW w:w="777" w:type="dxa"/>
             <w:tcBorders>
               <w:top w:val="nil"/>
               <w:left w:val="nil"/>
@@ -4588,7 +4551,7 @@
                 <w:sz w:val="22"/>
                 <w:szCs w:val="22"/>
               </w:rPr>
-              <w:t>1</w:t>
+              <w:t>2</w:t>
             </w:r>
           </w:p>
         </w:tc>
@@ -4599,7 +4562,7 @@
         </w:trPr>
         <w:tc>
           <w:tcPr>
-            <w:tcW w:w="3336" w:type="dxa"/>
+            <w:tcW w:w="3681" w:type="dxa"/>
             <w:tcBorders>
               <w:top w:val="nil"/>
               <w:left w:val="single" w:sz="4" w:space="0" w:color="auto"/>
@@ -4626,47 +4589,47 @@
                 <w:sz w:val="22"/>
                 <w:szCs w:val="22"/>
               </w:rPr>
-              <w:t>R14</w:t>
-            </w:r>
-          </w:p>
-        </w:tc>
-        <w:tc>
-          <w:tcPr>
-            <w:tcW w:w="3033" w:type="dxa"/>
-            <w:tcBorders>
-              <w:top w:val="nil"/>
-              <w:left w:val="nil"/>
-              <w:bottom w:val="single" w:sz="4" w:space="0" w:color="auto"/>
-              <w:right w:val="single" w:sz="4" w:space="0" w:color="auto"/>
-            </w:tcBorders>
-            <w:shd w:val="clear" w:color="auto" w:fill="auto"/>
-            <w:noWrap/>
-            <w:vAlign w:val="center"/>
-            <w:hideMark/>
-          </w:tcPr>
-          <w:p>
-            <w:pPr>
-              <w:keepLines w:val="0"/>
-              <w:spacing w:before="0" w:after="0"/>
-              <w:rPr>
-                <w:color w:val="000000"/>
-                <w:sz w:val="22"/>
-                <w:szCs w:val="22"/>
-              </w:rPr>
-            </w:pPr>
-            <w:r>
-              <w:rPr>
-                <w:color w:val="000000"/>
-                <w:sz w:val="22"/>
-                <w:szCs w:val="22"/>
-              </w:rPr>
-              <w:t>442K</w:t>
-            </w:r>
-          </w:p>
-        </w:tc>
-        <w:tc>
-          <w:tcPr>
-            <w:tcW w:w="2457" w:type="dxa"/>
+              <w:t>R13</w:t>
+            </w:r>
+          </w:p>
+        </w:tc>
+        <w:tc>
+          <w:tcPr>
+            <w:tcW w:w="2693" w:type="dxa"/>
+            <w:tcBorders>
+              <w:top w:val="nil"/>
+              <w:left w:val="nil"/>
+              <w:bottom w:val="single" w:sz="4" w:space="0" w:color="auto"/>
+              <w:right w:val="single" w:sz="4" w:space="0" w:color="auto"/>
+            </w:tcBorders>
+            <w:shd w:val="clear" w:color="auto" w:fill="auto"/>
+            <w:noWrap/>
+            <w:vAlign w:val="center"/>
+            <w:hideMark/>
+          </w:tcPr>
+          <w:p>
+            <w:pPr>
+              <w:keepLines w:val="0"/>
+              <w:spacing w:before="0" w:after="0"/>
+              <w:rPr>
+                <w:color w:val="000000"/>
+                <w:sz w:val="22"/>
+                <w:szCs w:val="22"/>
+              </w:rPr>
+            </w:pPr>
+            <w:r>
+              <w:rPr>
+                <w:color w:val="000000"/>
+                <w:sz w:val="22"/>
+                <w:szCs w:val="22"/>
+              </w:rPr>
+              <w:t>9K31</w:t>
+            </w:r>
+          </w:p>
+        </w:tc>
+        <w:tc>
+          <w:tcPr>
+            <w:tcW w:w="2552" w:type="dxa"/>
             <w:tcBorders>
               <w:top w:val="nil"/>
               <w:left w:val="nil"/>
@@ -4700,7 +4663,7 @@
         </w:tc>
         <w:tc>
           <w:tcPr>
-            <w:tcW w:w="570" w:type="dxa"/>
+            <w:tcW w:w="777" w:type="dxa"/>
             <w:tcBorders>
               <w:top w:val="nil"/>
               <w:left w:val="nil"/>
@@ -4740,7 +4703,7 @@
         </w:trPr>
         <w:tc>
           <w:tcPr>
-            <w:tcW w:w="3336" w:type="dxa"/>
+            <w:tcW w:w="3681" w:type="dxa"/>
             <w:tcBorders>
               <w:top w:val="nil"/>
               <w:left w:val="single" w:sz="4" w:space="0" w:color="auto"/>
@@ -4767,47 +4730,47 @@
                 <w:sz w:val="22"/>
                 <w:szCs w:val="22"/>
               </w:rPr>
-              <w:t>R15</w:t>
-            </w:r>
-          </w:p>
-        </w:tc>
-        <w:tc>
-          <w:tcPr>
-            <w:tcW w:w="3033" w:type="dxa"/>
-            <w:tcBorders>
-              <w:top w:val="nil"/>
-              <w:left w:val="nil"/>
-              <w:bottom w:val="single" w:sz="4" w:space="0" w:color="auto"/>
-              <w:right w:val="single" w:sz="4" w:space="0" w:color="auto"/>
-            </w:tcBorders>
-            <w:shd w:val="clear" w:color="auto" w:fill="auto"/>
-            <w:noWrap/>
-            <w:vAlign w:val="center"/>
-            <w:hideMark/>
-          </w:tcPr>
-          <w:p>
-            <w:pPr>
-              <w:keepLines w:val="0"/>
-              <w:spacing w:before="0" w:after="0"/>
-              <w:rPr>
-                <w:color w:val="000000"/>
-                <w:sz w:val="22"/>
-                <w:szCs w:val="22"/>
-              </w:rPr>
-            </w:pPr>
-            <w:r>
-              <w:rPr>
-                <w:color w:val="000000"/>
-                <w:sz w:val="22"/>
-                <w:szCs w:val="22"/>
-              </w:rPr>
-              <w:t>NCP21XV103J03RA</w:t>
-            </w:r>
-          </w:p>
-        </w:tc>
-        <w:tc>
-          <w:tcPr>
-            <w:tcW w:w="2457" w:type="dxa"/>
+              <w:t>R14</w:t>
+            </w:r>
+          </w:p>
+        </w:tc>
+        <w:tc>
+          <w:tcPr>
+            <w:tcW w:w="2693" w:type="dxa"/>
+            <w:tcBorders>
+              <w:top w:val="nil"/>
+              <w:left w:val="nil"/>
+              <w:bottom w:val="single" w:sz="4" w:space="0" w:color="auto"/>
+              <w:right w:val="single" w:sz="4" w:space="0" w:color="auto"/>
+            </w:tcBorders>
+            <w:shd w:val="clear" w:color="auto" w:fill="auto"/>
+            <w:noWrap/>
+            <w:vAlign w:val="center"/>
+            <w:hideMark/>
+          </w:tcPr>
+          <w:p>
+            <w:pPr>
+              <w:keepLines w:val="0"/>
+              <w:spacing w:before="0" w:after="0"/>
+              <w:rPr>
+                <w:color w:val="000000"/>
+                <w:sz w:val="22"/>
+                <w:szCs w:val="22"/>
+              </w:rPr>
+            </w:pPr>
+            <w:r>
+              <w:rPr>
+                <w:color w:val="000000"/>
+                <w:sz w:val="22"/>
+                <w:szCs w:val="22"/>
+              </w:rPr>
+              <w:t>442K</w:t>
+            </w:r>
+          </w:p>
+        </w:tc>
+        <w:tc>
+          <w:tcPr>
+            <w:tcW w:w="2552" w:type="dxa"/>
             <w:tcBorders>
               <w:top w:val="nil"/>
               <w:left w:val="nil"/>
@@ -4841,7 +4804,7 @@
         </w:tc>
         <w:tc>
           <w:tcPr>
-            <w:tcW w:w="570" w:type="dxa"/>
+            <w:tcW w:w="777" w:type="dxa"/>
             <w:tcBorders>
               <w:top w:val="nil"/>
               <w:left w:val="nil"/>
@@ -4881,7 +4844,7 @@
         </w:trPr>
         <w:tc>
           <w:tcPr>
-            <w:tcW w:w="3336" w:type="dxa"/>
+            <w:tcW w:w="3681" w:type="dxa"/>
             <w:tcBorders>
               <w:top w:val="nil"/>
               <w:left w:val="single" w:sz="4" w:space="0" w:color="auto"/>
@@ -4908,81 +4871,81 @@
                 <w:sz w:val="22"/>
                 <w:szCs w:val="22"/>
               </w:rPr>
-              <w:t>R16</w:t>
-            </w:r>
-          </w:p>
-        </w:tc>
-        <w:tc>
-          <w:tcPr>
-            <w:tcW w:w="3033" w:type="dxa"/>
-            <w:tcBorders>
-              <w:top w:val="nil"/>
-              <w:left w:val="nil"/>
-              <w:bottom w:val="single" w:sz="4" w:space="0" w:color="auto"/>
-              <w:right w:val="single" w:sz="4" w:space="0" w:color="auto"/>
-            </w:tcBorders>
-            <w:shd w:val="clear" w:color="auto" w:fill="auto"/>
-            <w:noWrap/>
-            <w:vAlign w:val="center"/>
-            <w:hideMark/>
-          </w:tcPr>
-          <w:p>
-            <w:pPr>
-              <w:keepLines w:val="0"/>
-              <w:spacing w:before="0" w:after="0"/>
-              <w:rPr>
-                <w:color w:val="000000"/>
-                <w:sz w:val="22"/>
-                <w:szCs w:val="22"/>
-              </w:rPr>
-            </w:pPr>
-            <w:r>
-              <w:rPr>
-                <w:color w:val="000000"/>
-                <w:sz w:val="22"/>
-                <w:szCs w:val="22"/>
-              </w:rPr>
-              <w:t>0R1</w:t>
-            </w:r>
-          </w:p>
-        </w:tc>
-        <w:tc>
-          <w:tcPr>
-            <w:tcW w:w="2457" w:type="dxa"/>
-            <w:tcBorders>
-              <w:top w:val="nil"/>
-              <w:left w:val="nil"/>
-              <w:bottom w:val="single" w:sz="4" w:space="0" w:color="auto"/>
-              <w:right w:val="single" w:sz="4" w:space="0" w:color="auto"/>
-            </w:tcBorders>
-            <w:shd w:val="clear" w:color="auto" w:fill="auto"/>
-            <w:noWrap/>
-            <w:vAlign w:val="center"/>
-            <w:hideMark/>
-          </w:tcPr>
-          <w:p>
-            <w:pPr>
-              <w:keepLines w:val="0"/>
-              <w:spacing w:before="0" w:after="0"/>
-              <w:rPr>
-                <w:color w:val="000000"/>
-                <w:sz w:val="22"/>
-                <w:szCs w:val="22"/>
-              </w:rPr>
-            </w:pPr>
-            <w:r>
-              <w:rPr>
-                <w:color w:val="000000"/>
-                <w:sz w:val="22"/>
-                <w:szCs w:val="22"/>
-              </w:rPr>
-              <w:t>R_2512</w:t>
-            </w:r>
-          </w:p>
-        </w:tc>
-        <w:tc>
-          <w:tcPr>
-            <w:tcW w:w="570" w:type="dxa"/>
+              <w:t>R15</w:t>
+            </w:r>
+          </w:p>
+        </w:tc>
+        <w:tc>
+          <w:tcPr>
+            <w:tcW w:w="2693" w:type="dxa"/>
+            <w:tcBorders>
+              <w:top w:val="nil"/>
+              <w:left w:val="nil"/>
+              <w:bottom w:val="single" w:sz="4" w:space="0" w:color="auto"/>
+              <w:right w:val="single" w:sz="4" w:space="0" w:color="auto"/>
+            </w:tcBorders>
+            <w:shd w:val="clear" w:color="auto" w:fill="auto"/>
+            <w:noWrap/>
+            <w:vAlign w:val="center"/>
+            <w:hideMark/>
+          </w:tcPr>
+          <w:p>
+            <w:pPr>
+              <w:keepLines w:val="0"/>
+              <w:spacing w:before="0" w:after="0"/>
+              <w:rPr>
+                <w:color w:val="000000"/>
+                <w:sz w:val="22"/>
+                <w:szCs w:val="22"/>
+              </w:rPr>
+            </w:pPr>
+            <w:r>
+              <w:rPr>
+                <w:color w:val="000000"/>
+                <w:sz w:val="22"/>
+                <w:szCs w:val="22"/>
+              </w:rPr>
+              <w:t>NCP21XV103J03RA</w:t>
+            </w:r>
+          </w:p>
+        </w:tc>
+        <w:tc>
+          <w:tcPr>
+            <w:tcW w:w="2552" w:type="dxa"/>
+            <w:tcBorders>
+              <w:top w:val="nil"/>
+              <w:left w:val="nil"/>
+              <w:bottom w:val="single" w:sz="4" w:space="0" w:color="auto"/>
+              <w:right w:val="single" w:sz="4" w:space="0" w:color="auto"/>
+            </w:tcBorders>
+            <w:shd w:val="clear" w:color="auto" w:fill="auto"/>
+            <w:noWrap/>
+            <w:vAlign w:val="center"/>
+            <w:hideMark/>
+          </w:tcPr>
+          <w:p>
+            <w:pPr>
+              <w:keepLines w:val="0"/>
+              <w:spacing w:before="0" w:after="0"/>
+              <w:rPr>
+                <w:color w:val="000000"/>
+                <w:sz w:val="22"/>
+                <w:szCs w:val="22"/>
+              </w:rPr>
+            </w:pPr>
+            <w:r>
+              <w:rPr>
+                <w:color w:val="000000"/>
+                <w:sz w:val="22"/>
+                <w:szCs w:val="22"/>
+              </w:rPr>
+              <w:t>SMD-0805</w:t>
+            </w:r>
+          </w:p>
+        </w:tc>
+        <w:tc>
+          <w:tcPr>
+            <w:tcW w:w="777" w:type="dxa"/>
             <w:tcBorders>
               <w:top w:val="nil"/>
               <w:left w:val="nil"/>
@@ -5022,7 +4985,7 @@
         </w:trPr>
         <w:tc>
           <w:tcPr>
-            <w:tcW w:w="3336" w:type="dxa"/>
+            <w:tcW w:w="3681" w:type="dxa"/>
             <w:tcBorders>
               <w:top w:val="nil"/>
               <w:left w:val="single" w:sz="4" w:space="0" w:color="auto"/>
@@ -5049,81 +5012,81 @@
                 <w:sz w:val="22"/>
                 <w:szCs w:val="22"/>
               </w:rPr>
-              <w:t>R17</w:t>
-            </w:r>
-          </w:p>
-        </w:tc>
-        <w:tc>
-          <w:tcPr>
-            <w:tcW w:w="3033" w:type="dxa"/>
-            <w:tcBorders>
-              <w:top w:val="nil"/>
-              <w:left w:val="nil"/>
-              <w:bottom w:val="single" w:sz="4" w:space="0" w:color="auto"/>
-              <w:right w:val="single" w:sz="4" w:space="0" w:color="auto"/>
-            </w:tcBorders>
-            <w:shd w:val="clear" w:color="auto" w:fill="auto"/>
-            <w:noWrap/>
-            <w:vAlign w:val="center"/>
-            <w:hideMark/>
-          </w:tcPr>
-          <w:p>
-            <w:pPr>
-              <w:keepLines w:val="0"/>
-              <w:spacing w:before="0" w:after="0"/>
-              <w:rPr>
-                <w:color w:val="000000"/>
-                <w:sz w:val="22"/>
-                <w:szCs w:val="22"/>
-              </w:rPr>
-            </w:pPr>
-            <w:r>
-              <w:rPr>
-                <w:color w:val="000000"/>
-                <w:sz w:val="22"/>
-                <w:szCs w:val="22"/>
-              </w:rPr>
-              <w:t>10K NTC</w:t>
-            </w:r>
-          </w:p>
-        </w:tc>
-        <w:tc>
-          <w:tcPr>
-            <w:tcW w:w="2457" w:type="dxa"/>
-            <w:tcBorders>
-              <w:top w:val="nil"/>
-              <w:left w:val="nil"/>
-              <w:bottom w:val="single" w:sz="4" w:space="0" w:color="auto"/>
-              <w:right w:val="single" w:sz="4" w:space="0" w:color="auto"/>
-            </w:tcBorders>
-            <w:shd w:val="clear" w:color="auto" w:fill="auto"/>
-            <w:noWrap/>
-            <w:vAlign w:val="center"/>
-            <w:hideMark/>
-          </w:tcPr>
-          <w:p>
-            <w:pPr>
-              <w:keepLines w:val="0"/>
-              <w:spacing w:before="0" w:after="0"/>
-              <w:rPr>
-                <w:color w:val="000000"/>
-                <w:sz w:val="22"/>
-                <w:szCs w:val="22"/>
-              </w:rPr>
-            </w:pPr>
-            <w:r>
-              <w:rPr>
-                <w:color w:val="000000"/>
-                <w:sz w:val="22"/>
-                <w:szCs w:val="22"/>
-              </w:rPr>
-              <w:t>SMD-0805</w:t>
-            </w:r>
-          </w:p>
-        </w:tc>
-        <w:tc>
-          <w:tcPr>
-            <w:tcW w:w="570" w:type="dxa"/>
+              <w:t>R16</w:t>
+            </w:r>
+          </w:p>
+        </w:tc>
+        <w:tc>
+          <w:tcPr>
+            <w:tcW w:w="2693" w:type="dxa"/>
+            <w:tcBorders>
+              <w:top w:val="nil"/>
+              <w:left w:val="nil"/>
+              <w:bottom w:val="single" w:sz="4" w:space="0" w:color="auto"/>
+              <w:right w:val="single" w:sz="4" w:space="0" w:color="auto"/>
+            </w:tcBorders>
+            <w:shd w:val="clear" w:color="auto" w:fill="auto"/>
+            <w:noWrap/>
+            <w:vAlign w:val="center"/>
+            <w:hideMark/>
+          </w:tcPr>
+          <w:p>
+            <w:pPr>
+              <w:keepLines w:val="0"/>
+              <w:spacing w:before="0" w:after="0"/>
+              <w:rPr>
+                <w:color w:val="000000"/>
+                <w:sz w:val="22"/>
+                <w:szCs w:val="22"/>
+              </w:rPr>
+            </w:pPr>
+            <w:r>
+              <w:rPr>
+                <w:color w:val="000000"/>
+                <w:sz w:val="22"/>
+                <w:szCs w:val="22"/>
+              </w:rPr>
+              <w:t>0R1</w:t>
+            </w:r>
+          </w:p>
+        </w:tc>
+        <w:tc>
+          <w:tcPr>
+            <w:tcW w:w="2552" w:type="dxa"/>
+            <w:tcBorders>
+              <w:top w:val="nil"/>
+              <w:left w:val="nil"/>
+              <w:bottom w:val="single" w:sz="4" w:space="0" w:color="auto"/>
+              <w:right w:val="single" w:sz="4" w:space="0" w:color="auto"/>
+            </w:tcBorders>
+            <w:shd w:val="clear" w:color="auto" w:fill="auto"/>
+            <w:noWrap/>
+            <w:vAlign w:val="center"/>
+            <w:hideMark/>
+          </w:tcPr>
+          <w:p>
+            <w:pPr>
+              <w:keepLines w:val="0"/>
+              <w:spacing w:before="0" w:after="0"/>
+              <w:rPr>
+                <w:color w:val="000000"/>
+                <w:sz w:val="22"/>
+                <w:szCs w:val="22"/>
+              </w:rPr>
+            </w:pPr>
+            <w:r>
+              <w:rPr>
+                <w:color w:val="000000"/>
+                <w:sz w:val="22"/>
+                <w:szCs w:val="22"/>
+              </w:rPr>
+              <w:t>R_2512</w:t>
+            </w:r>
+          </w:p>
+        </w:tc>
+        <w:tc>
+          <w:tcPr>
+            <w:tcW w:w="777" w:type="dxa"/>
             <w:tcBorders>
               <w:top w:val="nil"/>
               <w:left w:val="nil"/>
@@ -5163,7 +5126,7 @@
         </w:trPr>
         <w:tc>
           <w:tcPr>
-            <w:tcW w:w="3336" w:type="dxa"/>
+            <w:tcW w:w="3681" w:type="dxa"/>
             <w:tcBorders>
               <w:top w:val="nil"/>
               <w:left w:val="single" w:sz="4" w:space="0" w:color="auto"/>
@@ -5190,47 +5153,47 @@
                 <w:sz w:val="22"/>
                 <w:szCs w:val="22"/>
               </w:rPr>
-              <w:t>R21,R25</w:t>
-            </w:r>
-          </w:p>
-        </w:tc>
-        <w:tc>
-          <w:tcPr>
-            <w:tcW w:w="3033" w:type="dxa"/>
-            <w:tcBorders>
-              <w:top w:val="nil"/>
-              <w:left w:val="nil"/>
-              <w:bottom w:val="single" w:sz="4" w:space="0" w:color="auto"/>
-              <w:right w:val="single" w:sz="4" w:space="0" w:color="auto"/>
-            </w:tcBorders>
-            <w:shd w:val="clear" w:color="auto" w:fill="auto"/>
-            <w:noWrap/>
-            <w:vAlign w:val="center"/>
-            <w:hideMark/>
-          </w:tcPr>
-          <w:p>
-            <w:pPr>
-              <w:keepLines w:val="0"/>
-              <w:spacing w:before="0" w:after="0"/>
-              <w:rPr>
-                <w:color w:val="000000"/>
-                <w:sz w:val="22"/>
-                <w:szCs w:val="22"/>
-              </w:rPr>
-            </w:pPr>
-            <w:r>
-              <w:rPr>
-                <w:color w:val="000000"/>
-                <w:sz w:val="22"/>
-                <w:szCs w:val="22"/>
-              </w:rPr>
-              <w:t>270k</w:t>
-            </w:r>
-          </w:p>
-        </w:tc>
-        <w:tc>
-          <w:tcPr>
-            <w:tcW w:w="2457" w:type="dxa"/>
+              <w:t>R17</w:t>
+            </w:r>
+          </w:p>
+        </w:tc>
+        <w:tc>
+          <w:tcPr>
+            <w:tcW w:w="2693" w:type="dxa"/>
+            <w:tcBorders>
+              <w:top w:val="nil"/>
+              <w:left w:val="nil"/>
+              <w:bottom w:val="single" w:sz="4" w:space="0" w:color="auto"/>
+              <w:right w:val="single" w:sz="4" w:space="0" w:color="auto"/>
+            </w:tcBorders>
+            <w:shd w:val="clear" w:color="auto" w:fill="auto"/>
+            <w:noWrap/>
+            <w:vAlign w:val="center"/>
+            <w:hideMark/>
+          </w:tcPr>
+          <w:p>
+            <w:pPr>
+              <w:keepLines w:val="0"/>
+              <w:spacing w:before="0" w:after="0"/>
+              <w:rPr>
+                <w:color w:val="000000"/>
+                <w:sz w:val="22"/>
+                <w:szCs w:val="22"/>
+              </w:rPr>
+            </w:pPr>
+            <w:r>
+              <w:rPr>
+                <w:color w:val="000000"/>
+                <w:sz w:val="22"/>
+                <w:szCs w:val="22"/>
+              </w:rPr>
+              <w:t>10K NTC</w:t>
+            </w:r>
+          </w:p>
+        </w:tc>
+        <w:tc>
+          <w:tcPr>
+            <w:tcW w:w="2552" w:type="dxa"/>
             <w:tcBorders>
               <w:top w:val="nil"/>
               <w:left w:val="nil"/>
@@ -5264,7 +5227,7 @@
         </w:tc>
         <w:tc>
           <w:tcPr>
-            <w:tcW w:w="570" w:type="dxa"/>
+            <w:tcW w:w="777" w:type="dxa"/>
             <w:tcBorders>
               <w:top w:val="nil"/>
               <w:left w:val="nil"/>
@@ -5293,7 +5256,7 @@
                 <w:sz w:val="22"/>
                 <w:szCs w:val="22"/>
               </w:rPr>
-              <w:t>2</w:t>
+              <w:t>1</w:t>
             </w:r>
           </w:p>
         </w:tc>
@@ -5304,7 +5267,7 @@
         </w:trPr>
         <w:tc>
           <w:tcPr>
-            <w:tcW w:w="3336" w:type="dxa"/>
+            <w:tcW w:w="3681" w:type="dxa"/>
             <w:tcBorders>
               <w:top w:val="nil"/>
               <w:left w:val="single" w:sz="4" w:space="0" w:color="auto"/>
@@ -5331,81 +5294,81 @@
                 <w:sz w:val="22"/>
                 <w:szCs w:val="22"/>
               </w:rPr>
-              <w:t>R22</w:t>
-            </w:r>
-          </w:p>
-        </w:tc>
-        <w:tc>
-          <w:tcPr>
-            <w:tcW w:w="3033" w:type="dxa"/>
-            <w:tcBorders>
-              <w:top w:val="nil"/>
-              <w:left w:val="nil"/>
-              <w:bottom w:val="single" w:sz="4" w:space="0" w:color="auto"/>
-              <w:right w:val="single" w:sz="4" w:space="0" w:color="auto"/>
-            </w:tcBorders>
-            <w:shd w:val="clear" w:color="auto" w:fill="auto"/>
-            <w:noWrap/>
-            <w:vAlign w:val="center"/>
-            <w:hideMark/>
-          </w:tcPr>
-          <w:p>
-            <w:pPr>
-              <w:keepLines w:val="0"/>
-              <w:spacing w:before="0" w:after="0"/>
-              <w:rPr>
-                <w:color w:val="000000"/>
-                <w:sz w:val="22"/>
-                <w:szCs w:val="22"/>
-              </w:rPr>
-            </w:pPr>
-            <w:r>
-              <w:rPr>
-                <w:color w:val="000000"/>
-                <w:sz w:val="22"/>
-                <w:szCs w:val="22"/>
-              </w:rPr>
-              <w:t>0R01 75PPM</w:t>
-            </w:r>
-          </w:p>
-        </w:tc>
-        <w:tc>
-          <w:tcPr>
-            <w:tcW w:w="2457" w:type="dxa"/>
-            <w:tcBorders>
-              <w:top w:val="nil"/>
-              <w:left w:val="nil"/>
-              <w:bottom w:val="single" w:sz="4" w:space="0" w:color="auto"/>
-              <w:right w:val="single" w:sz="4" w:space="0" w:color="auto"/>
-            </w:tcBorders>
-            <w:shd w:val="clear" w:color="auto" w:fill="auto"/>
-            <w:noWrap/>
-            <w:vAlign w:val="center"/>
-            <w:hideMark/>
-          </w:tcPr>
-          <w:p>
-            <w:pPr>
-              <w:keepLines w:val="0"/>
-              <w:spacing w:before="0" w:after="0"/>
-              <w:rPr>
-                <w:color w:val="000000"/>
-                <w:sz w:val="22"/>
-                <w:szCs w:val="22"/>
-              </w:rPr>
-            </w:pPr>
-            <w:r>
-              <w:rPr>
-                <w:color w:val="000000"/>
-                <w:sz w:val="22"/>
-                <w:szCs w:val="22"/>
-              </w:rPr>
-              <w:t>SMD-1206</w:t>
-            </w:r>
-          </w:p>
-        </w:tc>
-        <w:tc>
-          <w:tcPr>
-            <w:tcW w:w="570" w:type="dxa"/>
+              <w:t>R21,R25</w:t>
+            </w:r>
+          </w:p>
+        </w:tc>
+        <w:tc>
+          <w:tcPr>
+            <w:tcW w:w="2693" w:type="dxa"/>
+            <w:tcBorders>
+              <w:top w:val="nil"/>
+              <w:left w:val="nil"/>
+              <w:bottom w:val="single" w:sz="4" w:space="0" w:color="auto"/>
+              <w:right w:val="single" w:sz="4" w:space="0" w:color="auto"/>
+            </w:tcBorders>
+            <w:shd w:val="clear" w:color="auto" w:fill="auto"/>
+            <w:noWrap/>
+            <w:vAlign w:val="center"/>
+            <w:hideMark/>
+          </w:tcPr>
+          <w:p>
+            <w:pPr>
+              <w:keepLines w:val="0"/>
+              <w:spacing w:before="0" w:after="0"/>
+              <w:rPr>
+                <w:color w:val="000000"/>
+                <w:sz w:val="22"/>
+                <w:szCs w:val="22"/>
+              </w:rPr>
+            </w:pPr>
+            <w:r>
+              <w:rPr>
+                <w:color w:val="000000"/>
+                <w:sz w:val="22"/>
+                <w:szCs w:val="22"/>
+              </w:rPr>
+              <w:t>270k</w:t>
+            </w:r>
+          </w:p>
+        </w:tc>
+        <w:tc>
+          <w:tcPr>
+            <w:tcW w:w="2552" w:type="dxa"/>
+            <w:tcBorders>
+              <w:top w:val="nil"/>
+              <w:left w:val="nil"/>
+              <w:bottom w:val="single" w:sz="4" w:space="0" w:color="auto"/>
+              <w:right w:val="single" w:sz="4" w:space="0" w:color="auto"/>
+            </w:tcBorders>
+            <w:shd w:val="clear" w:color="auto" w:fill="auto"/>
+            <w:noWrap/>
+            <w:vAlign w:val="center"/>
+            <w:hideMark/>
+          </w:tcPr>
+          <w:p>
+            <w:pPr>
+              <w:keepLines w:val="0"/>
+              <w:spacing w:before="0" w:after="0"/>
+              <w:rPr>
+                <w:color w:val="000000"/>
+                <w:sz w:val="22"/>
+                <w:szCs w:val="22"/>
+              </w:rPr>
+            </w:pPr>
+            <w:r>
+              <w:rPr>
+                <w:color w:val="000000"/>
+                <w:sz w:val="22"/>
+                <w:szCs w:val="22"/>
+              </w:rPr>
+              <w:t>SMD-0805</w:t>
+            </w:r>
+          </w:p>
+        </w:tc>
+        <w:tc>
+          <w:tcPr>
+            <w:tcW w:w="777" w:type="dxa"/>
             <w:tcBorders>
               <w:top w:val="nil"/>
               <w:left w:val="nil"/>
@@ -5434,7 +5397,7 @@
                 <w:sz w:val="22"/>
                 <w:szCs w:val="22"/>
               </w:rPr>
-              <w:t>1</w:t>
+              <w:t>2</w:t>
             </w:r>
           </w:p>
         </w:tc>
@@ -5445,7 +5408,7 @@
         </w:trPr>
         <w:tc>
           <w:tcPr>
-            <w:tcW w:w="3336" w:type="dxa"/>
+            <w:tcW w:w="3681" w:type="dxa"/>
             <w:tcBorders>
               <w:top w:val="nil"/>
               <w:left w:val="single" w:sz="4" w:space="0" w:color="auto"/>
@@ -5478,7 +5441,7 @@
         </w:tc>
         <w:tc>
           <w:tcPr>
-            <w:tcW w:w="3033" w:type="dxa"/>
+            <w:tcW w:w="2693" w:type="dxa"/>
             <w:tcBorders>
               <w:top w:val="nil"/>
               <w:left w:val="nil"/>
@@ -5512,7 +5475,7 @@
         </w:tc>
         <w:tc>
           <w:tcPr>
-            <w:tcW w:w="2457" w:type="dxa"/>
+            <w:tcW w:w="2552" w:type="dxa"/>
             <w:tcBorders>
               <w:top w:val="nil"/>
               <w:left w:val="nil"/>
@@ -5546,7 +5509,7 @@
         </w:tc>
         <w:tc>
           <w:tcPr>
-            <w:tcW w:w="570" w:type="dxa"/>
+            <w:tcW w:w="777" w:type="dxa"/>
             <w:tcBorders>
               <w:top w:val="nil"/>
               <w:left w:val="nil"/>
@@ -5586,7 +5549,7 @@
         </w:trPr>
         <w:tc>
           <w:tcPr>
-            <w:tcW w:w="3336" w:type="dxa"/>
+            <w:tcW w:w="3681" w:type="dxa"/>
             <w:tcBorders>
               <w:top w:val="nil"/>
               <w:left w:val="single" w:sz="4" w:space="0" w:color="auto"/>
@@ -5619,7 +5582,7 @@
         </w:tc>
         <w:tc>
           <w:tcPr>
-            <w:tcW w:w="3033" w:type="dxa"/>
+            <w:tcW w:w="2693" w:type="dxa"/>
             <w:tcBorders>
               <w:top w:val="nil"/>
               <w:left w:val="nil"/>
@@ -5653,7 +5616,7 @@
         </w:tc>
         <w:tc>
           <w:tcPr>
-            <w:tcW w:w="2457" w:type="dxa"/>
+            <w:tcW w:w="2552" w:type="dxa"/>
             <w:tcBorders>
               <w:top w:val="nil"/>
               <w:left w:val="nil"/>
@@ -5687,7 +5650,7 @@
         </w:tc>
         <w:tc>
           <w:tcPr>
-            <w:tcW w:w="570" w:type="dxa"/>
+            <w:tcW w:w="777" w:type="dxa"/>
             <w:tcBorders>
               <w:top w:val="nil"/>
               <w:left w:val="nil"/>
@@ -5727,7 +5690,7 @@
         </w:trPr>
         <w:tc>
           <w:tcPr>
-            <w:tcW w:w="3336" w:type="dxa"/>
+            <w:tcW w:w="3681" w:type="dxa"/>
             <w:tcBorders>
               <w:top w:val="nil"/>
               <w:left w:val="single" w:sz="4" w:space="0" w:color="auto"/>
@@ -5760,7 +5723,7 @@
         </w:tc>
         <w:tc>
           <w:tcPr>
-            <w:tcW w:w="3033" w:type="dxa"/>
+            <w:tcW w:w="2693" w:type="dxa"/>
             <w:tcBorders>
               <w:top w:val="nil"/>
               <w:left w:val="nil"/>
@@ -5794,7 +5757,7 @@
         </w:tc>
         <w:tc>
           <w:tcPr>
-            <w:tcW w:w="2457" w:type="dxa"/>
+            <w:tcW w:w="2552" w:type="dxa"/>
             <w:tcBorders>
               <w:top w:val="nil"/>
               <w:left w:val="nil"/>
@@ -5828,7 +5791,7 @@
         </w:tc>
         <w:tc>
           <w:tcPr>
-            <w:tcW w:w="570" w:type="dxa"/>
+            <w:tcW w:w="777" w:type="dxa"/>
             <w:tcBorders>
               <w:top w:val="nil"/>
               <w:left w:val="nil"/>
@@ -5868,7 +5831,7 @@
         </w:trPr>
         <w:tc>
           <w:tcPr>
-            <w:tcW w:w="3336" w:type="dxa"/>
+            <w:tcW w:w="3681" w:type="dxa"/>
             <w:tcBorders>
               <w:top w:val="nil"/>
               <w:left w:val="single" w:sz="4" w:space="0" w:color="auto"/>
@@ -5901,7 +5864,7 @@
         </w:tc>
         <w:tc>
           <w:tcPr>
-            <w:tcW w:w="3033" w:type="dxa"/>
+            <w:tcW w:w="2693" w:type="dxa"/>
             <w:tcBorders>
               <w:top w:val="nil"/>
               <w:left w:val="nil"/>
@@ -5935,7 +5898,7 @@
         </w:tc>
         <w:tc>
           <w:tcPr>
-            <w:tcW w:w="2457" w:type="dxa"/>
+            <w:tcW w:w="2552" w:type="dxa"/>
             <w:tcBorders>
               <w:top w:val="nil"/>
               <w:left w:val="nil"/>
@@ -5969,7 +5932,7 @@
         </w:tc>
         <w:tc>
           <w:tcPr>
-            <w:tcW w:w="570" w:type="dxa"/>
+            <w:tcW w:w="777" w:type="dxa"/>
             <w:tcBorders>
               <w:top w:val="nil"/>
               <w:left w:val="nil"/>
@@ -6009,7 +5972,7 @@
         </w:trPr>
         <w:tc>
           <w:tcPr>
-            <w:tcW w:w="3336" w:type="dxa"/>
+            <w:tcW w:w="3681" w:type="dxa"/>
             <w:tcBorders>
               <w:top w:val="nil"/>
               <w:left w:val="single" w:sz="4" w:space="0" w:color="auto"/>
@@ -6042,7 +6005,7 @@
         </w:tc>
         <w:tc>
           <w:tcPr>
-            <w:tcW w:w="3033" w:type="dxa"/>
+            <w:tcW w:w="2693" w:type="dxa"/>
             <w:tcBorders>
               <w:top w:val="nil"/>
               <w:left w:val="nil"/>
@@ -6076,7 +6039,7 @@
         </w:tc>
         <w:tc>
           <w:tcPr>
-            <w:tcW w:w="2457" w:type="dxa"/>
+            <w:tcW w:w="2552" w:type="dxa"/>
             <w:tcBorders>
               <w:top w:val="nil"/>
               <w:left w:val="nil"/>
@@ -6110,7 +6073,7 @@
         </w:tc>
         <w:tc>
           <w:tcPr>
-            <w:tcW w:w="570" w:type="dxa"/>
+            <w:tcW w:w="777" w:type="dxa"/>
             <w:tcBorders>
               <w:top w:val="nil"/>
               <w:left w:val="nil"/>
@@ -6150,7 +6113,7 @@
         </w:trPr>
         <w:tc>
           <w:tcPr>
-            <w:tcW w:w="3336" w:type="dxa"/>
+            <w:tcW w:w="3681" w:type="dxa"/>
             <w:tcBorders>
               <w:top w:val="nil"/>
               <w:left w:val="single" w:sz="4" w:space="0" w:color="auto"/>
@@ -6183,7 +6146,7 @@
         </w:tc>
         <w:tc>
           <w:tcPr>
-            <w:tcW w:w="3033" w:type="dxa"/>
+            <w:tcW w:w="2693" w:type="dxa"/>
             <w:tcBorders>
               <w:top w:val="nil"/>
               <w:left w:val="nil"/>
@@ -6217,7 +6180,7 @@
         </w:tc>
         <w:tc>
           <w:tcPr>
-            <w:tcW w:w="2457" w:type="dxa"/>
+            <w:tcW w:w="2552" w:type="dxa"/>
             <w:tcBorders>
               <w:top w:val="nil"/>
               <w:left w:val="nil"/>
@@ -6251,7 +6214,7 @@
         </w:tc>
         <w:tc>
           <w:tcPr>
-            <w:tcW w:w="570" w:type="dxa"/>
+            <w:tcW w:w="777" w:type="dxa"/>
             <w:tcBorders>
               <w:top w:val="nil"/>
               <w:left w:val="nil"/>
@@ -6291,7 +6254,7 @@
         </w:trPr>
         <w:tc>
           <w:tcPr>
-            <w:tcW w:w="3336" w:type="dxa"/>
+            <w:tcW w:w="3681" w:type="dxa"/>
             <w:tcBorders>
               <w:top w:val="nil"/>
               <w:left w:val="single" w:sz="4" w:space="0" w:color="auto"/>
@@ -6324,7 +6287,7 @@
         </w:tc>
         <w:tc>
           <w:tcPr>
-            <w:tcW w:w="3033" w:type="dxa"/>
+            <w:tcW w:w="2693" w:type="dxa"/>
             <w:tcBorders>
               <w:top w:val="nil"/>
               <w:left w:val="nil"/>
@@ -6358,7 +6321,7 @@
         </w:tc>
         <w:tc>
           <w:tcPr>
-            <w:tcW w:w="2457" w:type="dxa"/>
+            <w:tcW w:w="2552" w:type="dxa"/>
             <w:tcBorders>
               <w:top w:val="nil"/>
               <w:left w:val="nil"/>
@@ -6392,7 +6355,7 @@
         </w:tc>
         <w:tc>
           <w:tcPr>
-            <w:tcW w:w="570" w:type="dxa"/>
+            <w:tcW w:w="777" w:type="dxa"/>
             <w:tcBorders>
               <w:top w:val="nil"/>
               <w:left w:val="nil"/>
@@ -6432,7 +6395,7 @@
         </w:trPr>
         <w:tc>
           <w:tcPr>
-            <w:tcW w:w="3336" w:type="dxa"/>
+            <w:tcW w:w="3681" w:type="dxa"/>
             <w:tcBorders>
               <w:top w:val="nil"/>
               <w:left w:val="single" w:sz="4" w:space="0" w:color="auto"/>
@@ -6459,14 +6422,13 @@
                 <w:sz w:val="22"/>
                 <w:szCs w:val="22"/>
               </w:rPr>
-              <w:lastRenderedPageBreak/>
               <w:t>C10</w:t>
             </w:r>
           </w:p>
         </w:tc>
         <w:tc>
           <w:tcPr>
-            <w:tcW w:w="3033" w:type="dxa"/>
+            <w:tcW w:w="2693" w:type="dxa"/>
             <w:tcBorders>
               <w:top w:val="nil"/>
               <w:left w:val="nil"/>
@@ -6500,7 +6462,7 @@
         </w:tc>
         <w:tc>
           <w:tcPr>
-            <w:tcW w:w="2457" w:type="dxa"/>
+            <w:tcW w:w="2552" w:type="dxa"/>
             <w:tcBorders>
               <w:top w:val="nil"/>
               <w:left w:val="nil"/>
@@ -6536,7 +6498,7 @@
         </w:tc>
         <w:tc>
           <w:tcPr>
-            <w:tcW w:w="570" w:type="dxa"/>
+            <w:tcW w:w="777" w:type="dxa"/>
             <w:tcBorders>
               <w:top w:val="nil"/>
               <w:left w:val="nil"/>
@@ -6576,7 +6538,7 @@
         </w:trPr>
         <w:tc>
           <w:tcPr>
-            <w:tcW w:w="3336" w:type="dxa"/>
+            <w:tcW w:w="3681" w:type="dxa"/>
             <w:tcBorders>
               <w:top w:val="nil"/>
               <w:left w:val="single" w:sz="4" w:space="0" w:color="auto"/>
@@ -6603,13 +6565,14 @@
                 <w:sz w:val="22"/>
                 <w:szCs w:val="22"/>
               </w:rPr>
+              <w:lastRenderedPageBreak/>
               <w:t>U2</w:t>
             </w:r>
           </w:p>
         </w:tc>
         <w:tc>
           <w:tcPr>
-            <w:tcW w:w="3033" w:type="dxa"/>
+            <w:tcW w:w="2693" w:type="dxa"/>
             <w:tcBorders>
               <w:top w:val="nil"/>
               <w:left w:val="nil"/>
@@ -6643,7 +6606,7 @@
         </w:tc>
         <w:tc>
           <w:tcPr>
-            <w:tcW w:w="2457" w:type="dxa"/>
+            <w:tcW w:w="2552" w:type="dxa"/>
             <w:tcBorders>
               <w:top w:val="nil"/>
               <w:left w:val="nil"/>
@@ -6677,7 +6640,7 @@
         </w:tc>
         <w:tc>
           <w:tcPr>
-            <w:tcW w:w="570" w:type="dxa"/>
+            <w:tcW w:w="777" w:type="dxa"/>
             <w:tcBorders>
               <w:top w:val="nil"/>
               <w:left w:val="nil"/>
@@ -6717,7 +6680,7 @@
         </w:trPr>
         <w:tc>
           <w:tcPr>
-            <w:tcW w:w="3336" w:type="dxa"/>
+            <w:tcW w:w="3681" w:type="dxa"/>
             <w:tcBorders>
               <w:top w:val="nil"/>
               <w:left w:val="single" w:sz="4" w:space="0" w:color="auto"/>
@@ -6750,7 +6713,7 @@
         </w:tc>
         <w:tc>
           <w:tcPr>
-            <w:tcW w:w="3033" w:type="dxa"/>
+            <w:tcW w:w="2693" w:type="dxa"/>
             <w:tcBorders>
               <w:top w:val="nil"/>
               <w:left w:val="nil"/>
@@ -6784,7 +6747,7 @@
         </w:tc>
         <w:tc>
           <w:tcPr>
-            <w:tcW w:w="2457" w:type="dxa"/>
+            <w:tcW w:w="2552" w:type="dxa"/>
             <w:tcBorders>
               <w:top w:val="nil"/>
               <w:left w:val="nil"/>
@@ -6818,7 +6781,7 @@
         </w:tc>
         <w:tc>
           <w:tcPr>
-            <w:tcW w:w="570" w:type="dxa"/>
+            <w:tcW w:w="777" w:type="dxa"/>
             <w:tcBorders>
               <w:top w:val="nil"/>
               <w:left w:val="nil"/>
@@ -6858,7 +6821,7 @@
         </w:trPr>
         <w:tc>
           <w:tcPr>
-            <w:tcW w:w="3336" w:type="dxa"/>
+            <w:tcW w:w="3681" w:type="dxa"/>
             <w:tcBorders>
               <w:top w:val="nil"/>
               <w:left w:val="single" w:sz="4" w:space="0" w:color="auto"/>
@@ -6891,7 +6854,7 @@
         </w:tc>
         <w:tc>
           <w:tcPr>
-            <w:tcW w:w="3033" w:type="dxa"/>
+            <w:tcW w:w="2693" w:type="dxa"/>
             <w:tcBorders>
               <w:top w:val="nil"/>
               <w:left w:val="nil"/>
@@ -6925,7 +6888,7 @@
         </w:tc>
         <w:tc>
           <w:tcPr>
-            <w:tcW w:w="2457" w:type="dxa"/>
+            <w:tcW w:w="2552" w:type="dxa"/>
             <w:tcBorders>
               <w:top w:val="nil"/>
               <w:left w:val="nil"/>
@@ -6959,7 +6922,7 @@
         </w:tc>
         <w:tc>
           <w:tcPr>
-            <w:tcW w:w="570" w:type="dxa"/>
+            <w:tcW w:w="777" w:type="dxa"/>
             <w:tcBorders>
               <w:top w:val="nil"/>
               <w:left w:val="nil"/>
@@ -6999,7 +6962,7 @@
         </w:trPr>
         <w:tc>
           <w:tcPr>
-            <w:tcW w:w="3336" w:type="dxa"/>
+            <w:tcW w:w="3681" w:type="dxa"/>
             <w:tcBorders>
               <w:top w:val="nil"/>
               <w:left w:val="single" w:sz="4" w:space="0" w:color="auto"/>
@@ -7060,7 +7023,7 @@
         </w:tc>
         <w:tc>
           <w:tcPr>
-            <w:tcW w:w="3033" w:type="dxa"/>
+            <w:tcW w:w="2693" w:type="dxa"/>
             <w:tcBorders>
               <w:top w:val="nil"/>
               <w:left w:val="nil"/>
@@ -7094,7 +7057,7 @@
         </w:tc>
         <w:tc>
           <w:tcPr>
-            <w:tcW w:w="2457" w:type="dxa"/>
+            <w:tcW w:w="2552" w:type="dxa"/>
             <w:tcBorders>
               <w:top w:val="nil"/>
               <w:left w:val="nil"/>
@@ -7128,7 +7091,7 @@
         </w:tc>
         <w:tc>
           <w:tcPr>
-            <w:tcW w:w="570" w:type="dxa"/>
+            <w:tcW w:w="777" w:type="dxa"/>
             <w:tcBorders>
               <w:top w:val="nil"/>
               <w:left w:val="nil"/>
@@ -7168,7 +7131,7 @@
         </w:trPr>
         <w:tc>
           <w:tcPr>
-            <w:tcW w:w="3336" w:type="dxa"/>
+            <w:tcW w:w="3681" w:type="dxa"/>
             <w:tcBorders>
               <w:top w:val="nil"/>
               <w:left w:val="single" w:sz="4" w:space="0" w:color="auto"/>
@@ -7203,7 +7166,7 @@
         </w:tc>
         <w:tc>
           <w:tcPr>
-            <w:tcW w:w="3033" w:type="dxa"/>
+            <w:tcW w:w="2693" w:type="dxa"/>
             <w:tcBorders>
               <w:top w:val="nil"/>
               <w:left w:val="nil"/>
@@ -7237,7 +7200,7 @@
         </w:tc>
         <w:tc>
           <w:tcPr>
-            <w:tcW w:w="2457" w:type="dxa"/>
+            <w:tcW w:w="2552" w:type="dxa"/>
             <w:tcBorders>
               <w:top w:val="nil"/>
               <w:left w:val="nil"/>
@@ -7271,7 +7234,7 @@
         </w:tc>
         <w:tc>
           <w:tcPr>
-            <w:tcW w:w="570" w:type="dxa"/>
+            <w:tcW w:w="777" w:type="dxa"/>
             <w:tcBorders>
               <w:top w:val="nil"/>
               <w:left w:val="nil"/>
@@ -7311,7 +7274,7 @@
         </w:trPr>
         <w:tc>
           <w:tcPr>
-            <w:tcW w:w="3336" w:type="dxa"/>
+            <w:tcW w:w="3681" w:type="dxa"/>
             <w:tcBorders>
               <w:top w:val="nil"/>
               <w:left w:val="single" w:sz="4" w:space="0" w:color="auto"/>
@@ -7344,7 +7307,7 @@
         </w:tc>
         <w:tc>
           <w:tcPr>
-            <w:tcW w:w="3033" w:type="dxa"/>
+            <w:tcW w:w="2693" w:type="dxa"/>
             <w:tcBorders>
               <w:top w:val="nil"/>
               <w:left w:val="nil"/>
@@ -7380,7 +7343,7 @@
         </w:tc>
         <w:tc>
           <w:tcPr>
-            <w:tcW w:w="2457" w:type="dxa"/>
+            <w:tcW w:w="2552" w:type="dxa"/>
             <w:tcBorders>
               <w:top w:val="nil"/>
               <w:left w:val="nil"/>
@@ -7414,7 +7377,7 @@
         </w:tc>
         <w:tc>
           <w:tcPr>
-            <w:tcW w:w="570" w:type="dxa"/>
+            <w:tcW w:w="777" w:type="dxa"/>
             <w:tcBorders>
               <w:top w:val="nil"/>
               <w:left w:val="nil"/>
@@ -7454,7 +7417,7 @@
         </w:trPr>
         <w:tc>
           <w:tcPr>
-            <w:tcW w:w="3336" w:type="dxa"/>
+            <w:tcW w:w="3681" w:type="dxa"/>
             <w:tcBorders>
               <w:top w:val="nil"/>
               <w:left w:val="single" w:sz="4" w:space="0" w:color="auto"/>
@@ -7487,7 +7450,7 @@
         </w:tc>
         <w:tc>
           <w:tcPr>
-            <w:tcW w:w="3033" w:type="dxa"/>
+            <w:tcW w:w="2693" w:type="dxa"/>
             <w:tcBorders>
               <w:top w:val="nil"/>
               <w:left w:val="nil"/>
@@ -7521,7 +7484,7 @@
         </w:tc>
         <w:tc>
           <w:tcPr>
-            <w:tcW w:w="2457" w:type="dxa"/>
+            <w:tcW w:w="2552" w:type="dxa"/>
             <w:tcBorders>
               <w:top w:val="nil"/>
               <w:left w:val="nil"/>
@@ -7555,7 +7518,7 @@
         </w:tc>
         <w:tc>
           <w:tcPr>
-            <w:tcW w:w="570" w:type="dxa"/>
+            <w:tcW w:w="777" w:type="dxa"/>
             <w:tcBorders>
               <w:top w:val="nil"/>
               <w:left w:val="nil"/>
@@ -7595,7 +7558,7 @@
         </w:trPr>
         <w:tc>
           <w:tcPr>
-            <w:tcW w:w="3336" w:type="dxa"/>
+            <w:tcW w:w="3681" w:type="dxa"/>
             <w:tcBorders>
               <w:top w:val="nil"/>
               <w:left w:val="single" w:sz="4" w:space="0" w:color="auto"/>
@@ -7628,7 +7591,7 @@
         </w:tc>
         <w:tc>
           <w:tcPr>
-            <w:tcW w:w="3033" w:type="dxa"/>
+            <w:tcW w:w="2693" w:type="dxa"/>
             <w:tcBorders>
               <w:top w:val="nil"/>
               <w:left w:val="nil"/>
@@ -7662,7 +7625,7 @@
         </w:tc>
         <w:tc>
           <w:tcPr>
-            <w:tcW w:w="2457" w:type="dxa"/>
+            <w:tcW w:w="2552" w:type="dxa"/>
             <w:tcBorders>
               <w:top w:val="nil"/>
               <w:left w:val="nil"/>
@@ -7698,7 +7661,7 @@
         </w:tc>
         <w:tc>
           <w:tcPr>
-            <w:tcW w:w="570" w:type="dxa"/>
+            <w:tcW w:w="777" w:type="dxa"/>
             <w:tcBorders>
               <w:top w:val="nil"/>
               <w:left w:val="nil"/>
@@ -7738,7 +7701,7 @@
         </w:trPr>
         <w:tc>
           <w:tcPr>
-            <w:tcW w:w="3336" w:type="dxa"/>
+            <w:tcW w:w="3681" w:type="dxa"/>
             <w:tcBorders>
               <w:top w:val="nil"/>
               <w:left w:val="single" w:sz="4" w:space="0" w:color="auto"/>
@@ -7771,7 +7734,7 @@
         </w:tc>
         <w:tc>
           <w:tcPr>
-            <w:tcW w:w="3033" w:type="dxa"/>
+            <w:tcW w:w="2693" w:type="dxa"/>
             <w:tcBorders>
               <w:top w:val="nil"/>
               <w:left w:val="nil"/>
@@ -7805,7 +7768,7 @@
         </w:tc>
         <w:tc>
           <w:tcPr>
-            <w:tcW w:w="2457" w:type="dxa"/>
+            <w:tcW w:w="2552" w:type="dxa"/>
             <w:tcBorders>
               <w:top w:val="nil"/>
               <w:left w:val="nil"/>
@@ -7839,7 +7802,7 @@
         </w:tc>
         <w:tc>
           <w:tcPr>
-            <w:tcW w:w="570" w:type="dxa"/>
+            <w:tcW w:w="777" w:type="dxa"/>
             <w:tcBorders>
               <w:top w:val="nil"/>
               <w:left w:val="nil"/>
@@ -7879,7 +7842,7 @@
         </w:trPr>
         <w:tc>
           <w:tcPr>
-            <w:tcW w:w="3336" w:type="dxa"/>
+            <w:tcW w:w="3681" w:type="dxa"/>
             <w:tcBorders>
               <w:top w:val="nil"/>
               <w:left w:val="single" w:sz="4" w:space="0" w:color="auto"/>
@@ -7912,7 +7875,7 @@
         </w:tc>
         <w:tc>
           <w:tcPr>
-            <w:tcW w:w="3033" w:type="dxa"/>
+            <w:tcW w:w="2693" w:type="dxa"/>
             <w:tcBorders>
               <w:top w:val="nil"/>
               <w:left w:val="nil"/>
@@ -7946,7 +7909,7 @@
         </w:tc>
         <w:tc>
           <w:tcPr>
-            <w:tcW w:w="2457" w:type="dxa"/>
+            <w:tcW w:w="2552" w:type="dxa"/>
             <w:tcBorders>
               <w:top w:val="nil"/>
               <w:left w:val="nil"/>
@@ -7980,7 +7943,7 @@
         </w:tc>
         <w:tc>
           <w:tcPr>
-            <w:tcW w:w="570" w:type="dxa"/>
+            <w:tcW w:w="777" w:type="dxa"/>
             <w:tcBorders>
               <w:top w:val="nil"/>
               <w:left w:val="nil"/>
@@ -8020,7 +7983,7 @@
         </w:trPr>
         <w:tc>
           <w:tcPr>
-            <w:tcW w:w="3336" w:type="dxa"/>
+            <w:tcW w:w="3681" w:type="dxa"/>
             <w:tcBorders>
               <w:top w:val="nil"/>
               <w:left w:val="single" w:sz="4" w:space="0" w:color="auto"/>
@@ -8053,7 +8016,7 @@
         </w:tc>
         <w:tc>
           <w:tcPr>
-            <w:tcW w:w="3033" w:type="dxa"/>
+            <w:tcW w:w="2693" w:type="dxa"/>
             <w:tcBorders>
               <w:top w:val="nil"/>
               <w:left w:val="nil"/>
@@ -8087,7 +8050,7 @@
         </w:tc>
         <w:tc>
           <w:tcPr>
-            <w:tcW w:w="2457" w:type="dxa"/>
+            <w:tcW w:w="2552" w:type="dxa"/>
             <w:tcBorders>
               <w:top w:val="nil"/>
               <w:left w:val="nil"/>
@@ -8121,7 +8084,148 @@
         </w:tc>
         <w:tc>
           <w:tcPr>
-            <w:tcW w:w="570" w:type="dxa"/>
+            <w:tcW w:w="777" w:type="dxa"/>
+            <w:tcBorders>
+              <w:top w:val="nil"/>
+              <w:left w:val="nil"/>
+              <w:bottom w:val="single" w:sz="4" w:space="0" w:color="auto"/>
+              <w:right w:val="single" w:sz="4" w:space="0" w:color="auto"/>
+            </w:tcBorders>
+            <w:shd w:val="clear" w:color="auto" w:fill="auto"/>
+            <w:noWrap/>
+            <w:vAlign w:val="center"/>
+            <w:hideMark/>
+          </w:tcPr>
+          <w:p>
+            <w:pPr>
+              <w:keepLines w:val="0"/>
+              <w:spacing w:before="0" w:after="0"/>
+              <w:jc w:val="center"/>
+              <w:rPr>
+                <w:color w:val="000000"/>
+                <w:sz w:val="22"/>
+                <w:szCs w:val="22"/>
+              </w:rPr>
+            </w:pPr>
+            <w:r>
+              <w:rPr>
+                <w:color w:val="000000"/>
+                <w:sz w:val="22"/>
+                <w:szCs w:val="22"/>
+              </w:rPr>
+              <w:t>1</w:t>
+            </w:r>
+          </w:p>
+        </w:tc>
+      </w:tr>
+      <w:tr>
+        <w:trPr>
+          <w:trHeight w:val="300"/>
+        </w:trPr>
+        <w:tc>
+          <w:tcPr>
+            <w:tcW w:w="3681" w:type="dxa"/>
+            <w:tcBorders>
+              <w:top w:val="nil"/>
+              <w:left w:val="single" w:sz="4" w:space="0" w:color="auto"/>
+              <w:bottom w:val="single" w:sz="4" w:space="0" w:color="auto"/>
+              <w:right w:val="single" w:sz="4" w:space="0" w:color="auto"/>
+            </w:tcBorders>
+            <w:shd w:val="clear" w:color="auto" w:fill="auto"/>
+            <w:vAlign w:val="center"/>
+            <w:hideMark/>
+          </w:tcPr>
+          <w:p>
+            <w:pPr>
+              <w:keepLines w:val="0"/>
+              <w:spacing w:before="0" w:after="0"/>
+              <w:rPr>
+                <w:color w:val="000000"/>
+                <w:sz w:val="22"/>
+                <w:szCs w:val="22"/>
+              </w:rPr>
+            </w:pPr>
+            <w:r>
+              <w:rPr>
+                <w:color w:val="000000"/>
+                <w:sz w:val="22"/>
+                <w:szCs w:val="22"/>
+              </w:rPr>
+              <w:t>R22</w:t>
+            </w:r>
+          </w:p>
+        </w:tc>
+        <w:tc>
+          <w:tcPr>
+            <w:tcW w:w="2693" w:type="dxa"/>
+            <w:tcBorders>
+              <w:top w:val="nil"/>
+              <w:left w:val="nil"/>
+              <w:bottom w:val="single" w:sz="4" w:space="0" w:color="auto"/>
+              <w:right w:val="single" w:sz="4" w:space="0" w:color="auto"/>
+            </w:tcBorders>
+            <w:shd w:val="clear" w:color="auto" w:fill="auto"/>
+            <w:noWrap/>
+            <w:vAlign w:val="center"/>
+            <w:hideMark/>
+          </w:tcPr>
+          <w:p>
+            <w:pPr>
+              <w:keepLines w:val="0"/>
+              <w:spacing w:before="0" w:after="0"/>
+              <w:rPr>
+                <w:color w:val="000000"/>
+                <w:sz w:val="22"/>
+                <w:szCs w:val="22"/>
+              </w:rPr>
+            </w:pPr>
+            <w:r>
+              <w:rPr>
+                <w:color w:val="000000"/>
+                <w:sz w:val="22"/>
+                <w:szCs w:val="22"/>
+              </w:rPr>
+              <w:t>0R01 75PPM</w:t>
+            </w:r>
+          </w:p>
+        </w:tc>
+        <w:tc>
+          <w:tcPr>
+            <w:tcW w:w="2552" w:type="dxa"/>
+            <w:tcBorders>
+              <w:top w:val="nil"/>
+              <w:left w:val="nil"/>
+              <w:bottom w:val="single" w:sz="4" w:space="0" w:color="auto"/>
+              <w:right w:val="single" w:sz="4" w:space="0" w:color="auto"/>
+            </w:tcBorders>
+            <w:shd w:val="clear" w:color="auto" w:fill="auto"/>
+            <w:noWrap/>
+            <w:vAlign w:val="center"/>
+            <w:hideMark/>
+          </w:tcPr>
+          <w:p>
+            <w:pPr>
+              <w:keepLines w:val="0"/>
+              <w:spacing w:before="0" w:after="0"/>
+              <w:rPr>
+                <w:color w:val="000000"/>
+                <w:sz w:val="22"/>
+                <w:szCs w:val="22"/>
+              </w:rPr>
+            </w:pPr>
+            <w:r>
+              <w:rPr>
+                <w:color w:val="000000"/>
+                <w:sz w:val="22"/>
+                <w:szCs w:val="22"/>
+              </w:rPr>
+              <w:t>SMD-2512</w:t>
+            </w:r>
+          </w:p>
+        </w:tc>
+        <w:tc>
+          <w:tcPr>
+            <w:tcW w:w="777" w:type="dxa"/>
             <w:tcBorders>
               <w:top w:val="nil"/>
               <w:left w:val="nil"/>
@@ -8204,7 +8308,13 @@
     </w:p>
     <w:p>
       <w:r>
-        <w:t>Pro ověřen, že se program dobře nahrál, slouží druhý program, který vyčítá naměřená data.</w:t>
+        <w:t>Pro ověřen</w:t>
+      </w:r>
+      <w:r>
+        <w:t>í</w:t>
+      </w:r>
+      <w:r>
+        <w:t>, že se program dobře nahrál, slouží druhý program, který vyčítá naměřená data.</w:t>
       </w:r>
     </w:p>
     <w:p>
@@ -8212,13 +8322,7 @@
         <w:t>Program, který se nahrává do obvodu je nastaven na baterie 18500 firma Panasonic</w:t>
       </w:r>
       <w:r>
-        <w:t xml:space="preserve"> typ </w:t>
-      </w:r>
-      <w:r>
-        <w:t>NCR18650B</w:t>
-      </w:r>
-      <w:r>
-        <w:t>. Jmenovité napětí 3,6 V. Kapacita 3350 mA.</w:t>
+        <w:t xml:space="preserve"> typ NCR18650B. Jmenovité napětí 3,6 V. Kapacita 3350 mA.</w:t>
       </w:r>
       <w:r>
         <w:t xml:space="preserve"> V případě užití jiných baterií, je potřeba nahrávané parametry pozměnit. Modul bude fungovat, ale udávaná data o kapacitě článků nebudou věrohodná. Měření napětí na článcích, protékajícího proudu a teploty článku bude v pořádku.</w:t>
@@ -8323,7 +8427,7 @@
       <w:rPr>
         <w:noProof/>
       </w:rPr>
-      <w:t>2016-02-05</w:t>
+      <w:t>2016-03-08</w:t>
     </w:r>
     <w:r>
       <w:fldChar w:fldCharType="end"/>
@@ -8374,7 +8478,7 @@
         <w:rStyle w:val="slostrnky"/>
         <w:noProof/>
       </w:rPr>
-      <w:t>6</w:t>
+      <w:t>1</w:t>
     </w:r>
     <w:r>
       <w:rPr>
@@ -8506,6 +8610,7 @@
               <w:sz w:val="40"/>
             </w:rPr>
           </w:pPr>
+          <w:bookmarkStart w:id="0" w:name="_GoBack"/>
           <w:r>
             <w:rPr>
               <w:sz w:val="40"/>
@@ -8530,6 +8635,7 @@
             </w:rPr>
             <w:t>D</w:t>
           </w:r>
+          <w:bookmarkEnd w:id="0"/>
           <w:r>
             <w:rPr>
               <w:sz w:val="40"/>

</xml_diff>